<commit_message>
assembling data for new O/E models
</commit_message>
<xml_diff>
--- a/bugs analyses/RIVPACS_2022/RIVPACS 2022 documentation.docx
+++ b/bugs analyses/RIVPACS_2022/RIVPACS 2022 documentation.docx
@@ -13,23 +13,413 @@
         <w:rPr>
           <w:b/>
           <w:bCs/>
-        </w:rPr>
-        <w:t>2022/2023 Oregon O/E models</w:t>
-      </w:r>
-    </w:p>
-    <w:p>
-      <w:pPr>
+          <w:sz w:val="40"/>
+          <w:szCs w:val="40"/>
+        </w:rPr>
+        <w:t>NEW</w:t>
+      </w:r>
+      <w:r>
         <w:rPr>
           <w:b/>
           <w:bCs/>
         </w:rPr>
-      </w:pPr>
+        <w:t>…2024 modeling</w:t>
+      </w:r>
+    </w:p>
+    <w:p>
+      <w:pPr>
+        <w:rPr>
+          <w:b/>
+          <w:bCs/>
+        </w:rPr>
+      </w:pPr>
+      <w:r>
+        <w:rPr>
+          <w:b/>
+          <w:bCs/>
+        </w:rPr>
+        <w:t>--------there were significant errors associated with the One Rule ALL table with reference designations</w:t>
+      </w:r>
+    </w:p>
+    <w:p>
+      <w:pPr>
+        <w:rPr>
+          <w:b/>
+          <w:bCs/>
+        </w:rPr>
+      </w:pPr>
+      <w:r>
+        <w:rPr>
+          <w:b/>
+          <w:bCs/>
+        </w:rPr>
+        <w:t xml:space="preserve">--------we decided to scrap the old </w:t>
+      </w:r>
+      <w:r>
+        <w:rPr>
+          <w:b/>
+          <w:bCs/>
+        </w:rPr>
+        <w:t>efforts and</w:t>
+      </w:r>
+      <w:r>
+        <w:rPr>
+          <w:b/>
+          <w:bCs/>
+        </w:rPr>
+        <w:t xml:space="preserve"> start new.  This time we :</w:t>
+      </w:r>
     </w:p>
     <w:p>
       <w:pPr>
         <w:pStyle w:val="ListParagraph"/>
         <w:numPr>
           <w:ilvl w:val="0"/>
+          <w:numId w:val="2"/>
+        </w:numPr>
+      </w:pPr>
+      <w:r>
+        <w:t xml:space="preserve">fixed the reference designations in One Rule All, </w:t>
+      </w:r>
+    </w:p>
+    <w:p>
+      <w:pPr>
+        <w:pStyle w:val="ListParagraph"/>
+        <w:numPr>
+          <w:ilvl w:val="0"/>
+          <w:numId w:val="2"/>
+        </w:numPr>
+      </w:pPr>
+      <w:r>
+        <w:t>then requested data from USU</w:t>
+      </w:r>
+    </w:p>
+    <w:p>
+      <w:pPr>
+        <w:pStyle w:val="ListParagraph"/>
+        <w:numPr>
+          <w:ilvl w:val="0"/>
+          <w:numId w:val="2"/>
+        </w:numPr>
+      </w:pPr>
+      <w:r>
+        <w:t>uploaded USU data to AWQMS</w:t>
+      </w:r>
+    </w:p>
+    <w:p>
+      <w:pPr>
+        <w:pStyle w:val="ListParagraph"/>
+        <w:numPr>
+          <w:ilvl w:val="0"/>
+          <w:numId w:val="2"/>
+        </w:numPr>
+      </w:pPr>
+      <w:r>
+        <w:t xml:space="preserve">Queried missing data from </w:t>
+      </w:r>
+      <w:proofErr w:type="spellStart"/>
+      <w:r>
+        <w:t>Biomon_Phoenix</w:t>
+      </w:r>
+      <w:proofErr w:type="spellEnd"/>
+      <w:r>
+        <w:t xml:space="preserve"> and uploaded to AWQMS</w:t>
+      </w:r>
+    </w:p>
+    <w:p>
+      <w:pPr>
+        <w:pStyle w:val="ListParagraph"/>
+        <w:numPr>
+          <w:ilvl w:val="0"/>
+          <w:numId w:val="2"/>
+        </w:numPr>
+      </w:pPr>
+      <w:r>
+        <w:t>Pulled raw bug data from AWQMS to start the process over</w:t>
+      </w:r>
+    </w:p>
+    <w:p>
+      <w:pPr>
+        <w:rPr>
+          <w:b/>
+          <w:bCs/>
+        </w:rPr>
+      </w:pPr>
+    </w:p>
+    <w:p>
+      <w:pPr>
+        <w:rPr>
+          <w:b/>
+          <w:bCs/>
+        </w:rPr>
+      </w:pPr>
+    </w:p>
+    <w:p>
+      <w:pPr>
+        <w:pStyle w:val="ListParagraph"/>
+        <w:numPr>
+          <w:ilvl w:val="0"/>
+          <w:numId w:val="3"/>
+        </w:numPr>
+        <w:ind w:left="360"/>
+        <w:rPr>
+          <w:b/>
+          <w:bCs/>
+        </w:rPr>
+      </w:pPr>
+      <w:r>
+        <w:rPr>
+          <w:b/>
+          <w:bCs/>
+        </w:rPr>
+        <w:t>Selecting REFERENCE samples to build models</w:t>
+      </w:r>
+    </w:p>
+    <w:p>
+      <w:pPr>
+        <w:pStyle w:val="ListParagraph"/>
+        <w:numPr>
+          <w:ilvl w:val="1"/>
+          <w:numId w:val="3"/>
+        </w:numPr>
+      </w:pPr>
+      <w:r>
+        <w:t>AWQMS queries were not working. So Lesley built a query from SQL (?) and created a new project</w:t>
+      </w:r>
+    </w:p>
+    <w:p>
+      <w:pPr>
+        <w:pStyle w:val="ListParagraph"/>
+        <w:numPr>
+          <w:ilvl w:val="2"/>
+          <w:numId w:val="3"/>
+        </w:numPr>
+      </w:pPr>
+      <w:r>
+        <w:t>C:\Users\shubler\Oregon\DEQ - Biomonitoring is Fun! - General\Data Management\</w:t>
+      </w:r>
+      <w:proofErr w:type="spellStart"/>
+      <w:r>
+        <w:t>BioMon_Dataexplorer</w:t>
+      </w:r>
+      <w:proofErr w:type="spellEnd"/>
+      <w:r>
+        <w:t>\</w:t>
+      </w:r>
+      <w:proofErr w:type="spellStart"/>
+      <w:r>
+        <w:t>BioMon_Dataexplorer.Rproj</w:t>
+      </w:r>
+      <w:proofErr w:type="spellEnd"/>
+    </w:p>
+    <w:p>
+      <w:pPr>
+        <w:pStyle w:val="ListParagraph"/>
+        <w:numPr>
+          <w:ilvl w:val="1"/>
+          <w:numId w:val="3"/>
+        </w:numPr>
+      </w:pPr>
+      <w:r>
+        <w:t xml:space="preserve">I used this to filter all raw bug data by station table reference designation. </w:t>
+      </w:r>
+    </w:p>
+    <w:p>
+      <w:pPr>
+        <w:pStyle w:val="ListParagraph"/>
+        <w:numPr>
+          <w:ilvl w:val="2"/>
+          <w:numId w:val="3"/>
+        </w:numPr>
+      </w:pPr>
+      <w:r>
+        <w:t xml:space="preserve">Reference </w:t>
+      </w:r>
+      <w:proofErr w:type="spellStart"/>
+      <w:r>
+        <w:t>sites_bug</w:t>
+      </w:r>
+      <w:proofErr w:type="spellEnd"/>
+      <w:r>
+        <w:t xml:space="preserve"> </w:t>
+      </w:r>
+      <w:proofErr w:type="spellStart"/>
+      <w:r>
+        <w:t>samples_total</w:t>
+      </w:r>
+      <w:proofErr w:type="spellEnd"/>
+      <w:r>
+        <w:t xml:space="preserve"> and OTU abundances.xlsx</w:t>
+      </w:r>
+    </w:p>
+    <w:p>
+      <w:pPr>
+        <w:pStyle w:val="ListParagraph"/>
+        <w:numPr>
+          <w:ilvl w:val="2"/>
+          <w:numId w:val="3"/>
+        </w:numPr>
+      </w:pPr>
+      <w:r>
+        <w:t>881 reference samples</w:t>
+      </w:r>
+    </w:p>
+    <w:p>
+      <w:pPr>
+        <w:pStyle w:val="ListParagraph"/>
+        <w:numPr>
+          <w:ilvl w:val="1"/>
+          <w:numId w:val="3"/>
+        </w:numPr>
+      </w:pPr>
+      <w:r>
+        <w:t xml:space="preserve">Next I </w:t>
+      </w:r>
+      <w:r>
+        <w:t>designated which samples to drop: pools, early year data with incompatible protocols, and very low abundances, finally selecting a single sample from each possible reference site (n=316).</w:t>
+      </w:r>
+    </w:p>
+    <w:p>
+      <w:pPr>
+        <w:pStyle w:val="ListParagraph"/>
+        <w:numPr>
+          <w:ilvl w:val="1"/>
+          <w:numId w:val="3"/>
+        </w:numPr>
+      </w:pPr>
+      <w:r>
+        <w:t>FINAL ref samples: here I took all ref samples (stations) and plotted them in Google Earth.  I used site name, GNIS name, and Assessment Unit to find potential spatial duplicates.  Where two or more sites feel on the same stream/segment, I chose one of them.  If there was a choice between sites with less than 250 or more than 250, I usually chose the higher abundance.  I also favored DEQ data when possible, and older samples that were likely part of the PREDATOR models.</w:t>
+      </w:r>
+    </w:p>
+    <w:p>
+      <w:pPr>
+        <w:pStyle w:val="ListParagraph"/>
+        <w:numPr>
+          <w:ilvl w:val="2"/>
+          <w:numId w:val="3"/>
+        </w:numPr>
+      </w:pPr>
+      <w:r>
+        <w:t>This resulted in 265 available reference samples for modeling</w:t>
+      </w:r>
+    </w:p>
+    <w:p>
+      <w:pPr>
+        <w:pStyle w:val="ListParagraph"/>
+        <w:numPr>
+          <w:ilvl w:val="2"/>
+          <w:numId w:val="3"/>
+        </w:numPr>
+      </w:pPr>
+      <w:r>
+        <w:t>There were a few instances of multiple sample son the same stream, but only when there was considerable distance between sites, or in SE OR I allowed for a couple of sites a bit closer together</w:t>
+      </w:r>
+    </w:p>
+    <w:p>
+      <w:pPr>
+        <w:pStyle w:val="ListParagraph"/>
+        <w:numPr>
+          <w:ilvl w:val="2"/>
+          <w:numId w:val="3"/>
+        </w:numPr>
+      </w:pPr>
+      <w:r>
+        <w:t>Again, these samples were identified from the ‘</w:t>
+      </w:r>
+      <w:proofErr w:type="spellStart"/>
+      <w:r>
+        <w:t>raw_bugs</w:t>
+      </w:r>
+      <w:proofErr w:type="spellEnd"/>
+      <w:r>
+        <w:t>’ associated with Lesley’s new R project on One Drive</w:t>
+      </w:r>
+    </w:p>
+    <w:p/>
+    <w:p>
+      <w:pPr>
+        <w:pStyle w:val="ListParagraph"/>
+        <w:numPr>
+          <w:ilvl w:val="0"/>
+          <w:numId w:val="3"/>
+        </w:numPr>
+      </w:pPr>
+      <w:r>
+        <w:rPr>
+          <w:b/>
+          <w:bCs/>
+        </w:rPr>
+        <w:t>PREDICTORS</w:t>
+      </w:r>
+    </w:p>
+    <w:p>
+      <w:pPr>
+        <w:pStyle w:val="ListParagraph"/>
+        <w:numPr>
+          <w:ilvl w:val="1"/>
+          <w:numId w:val="3"/>
+        </w:numPr>
+      </w:pPr>
+      <w:r>
+        <w:t>Need to assign StreamCat and NHD slope values to all 265 ref sites used to build the models</w:t>
+      </w:r>
+    </w:p>
+    <w:p>
+      <w:pPr>
+        <w:pStyle w:val="ListParagraph"/>
+        <w:numPr>
+          <w:ilvl w:val="1"/>
+          <w:numId w:val="3"/>
+        </w:numPr>
+      </w:pPr>
+    </w:p>
+    <w:p/>
+    <w:p/>
+    <w:p/>
+    <w:p>
+      <w:pPr>
+        <w:rPr>
+          <w:b/>
+          <w:bCs/>
+        </w:rPr>
+      </w:pPr>
+      <w:r>
+        <w:rPr>
+          <w:b/>
+          <w:bCs/>
+          <w:sz w:val="56"/>
+          <w:szCs w:val="56"/>
+        </w:rPr>
+        <w:t>OLD</w:t>
+      </w:r>
+      <w:r>
+        <w:rPr>
+          <w:b/>
+          <w:bCs/>
+        </w:rPr>
+        <w:t>….</w:t>
+      </w:r>
+      <w:r>
+        <w:rPr>
+          <w:b/>
+          <w:bCs/>
+        </w:rPr>
+        <w:t>2022/2023 Oregon O/E models</w:t>
+      </w:r>
+    </w:p>
+    <w:p>
+      <w:pPr>
+        <w:rPr>
+          <w:b/>
+          <w:bCs/>
+        </w:rPr>
+      </w:pPr>
+    </w:p>
+    <w:p>
+      <w:pPr>
+        <w:pStyle w:val="ListParagraph"/>
+        <w:numPr>
+          <w:ilvl w:val="0"/>
           <w:numId w:val="1"/>
         </w:numPr>
       </w:pPr>
@@ -61,6 +451,27 @@
       <w:pPr>
         <w:pStyle w:val="ListParagraph"/>
         <w:numPr>
+          <w:ilvl w:val="1"/>
+          <w:numId w:val="1"/>
+        </w:numPr>
+      </w:pPr>
+      <w:r>
+        <w:t>We shipped ref data to Trip and he sent it back to us, subsampled to 300 count.</w:t>
+      </w:r>
+    </w:p>
+    <w:p>
+      <w:pPr>
+        <w:pStyle w:val="ListParagraph"/>
+        <w:numPr>
+          <w:ilvl w:val="1"/>
+          <w:numId w:val="1"/>
+        </w:numPr>
+      </w:pPr>
+    </w:p>
+    <w:p>
+      <w:pPr>
+        <w:pStyle w:val="ListParagraph"/>
+        <w:numPr>
           <w:ilvl w:val="0"/>
           <w:numId w:val="1"/>
         </w:numPr>
@@ -74,6 +485,89 @@
           <w:numId w:val="1"/>
         </w:numPr>
       </w:pPr>
+      <w:r>
+        <w:t>Predictors</w:t>
+      </w:r>
+    </w:p>
+    <w:p>
+      <w:pPr>
+        <w:pStyle w:val="ListParagraph"/>
+        <w:numPr>
+          <w:ilvl w:val="1"/>
+          <w:numId w:val="1"/>
+        </w:numPr>
+      </w:pPr>
+      <w:r>
+        <w:t>Explored potential issues with StreamCat values for small (&lt; 5km2) watersheds (see 1/26/23 email)</w:t>
+      </w:r>
+    </w:p>
+    <w:p>
+      <w:pPr>
+        <w:pStyle w:val="ListParagraph"/>
+        <w:numPr>
+          <w:ilvl w:val="2"/>
+          <w:numId w:val="1"/>
+        </w:numPr>
+      </w:pPr>
+      <w:r>
+        <w:t xml:space="preserve">Watershed areas compared to </w:t>
+      </w:r>
+      <w:proofErr w:type="spellStart"/>
+      <w:r>
+        <w:t>StreamStats</w:t>
+      </w:r>
+      <w:proofErr w:type="spellEnd"/>
+      <w:r>
+        <w:t xml:space="preserve"> (USGS): &gt;5km2 r = 0.99, &lt; 5km2 r = -0.38</w:t>
+      </w:r>
+    </w:p>
+    <w:p>
+      <w:pPr>
+        <w:pStyle w:val="ListParagraph"/>
+        <w:numPr>
+          <w:ilvl w:val="2"/>
+          <w:numId w:val="1"/>
+        </w:numPr>
+      </w:pPr>
+      <w:r>
+        <w:t>StreamCat as predictors for small watersheds = erroneous/problematic?</w:t>
+      </w:r>
+    </w:p>
+    <w:p>
+      <w:pPr>
+        <w:pStyle w:val="ListParagraph"/>
+        <w:numPr>
+          <w:ilvl w:val="1"/>
+          <w:numId w:val="1"/>
+        </w:numPr>
+      </w:pPr>
+      <w:r>
+        <w:t>Limited to StreamCat variables</w:t>
+      </w:r>
+    </w:p>
+    <w:p>
+      <w:pPr>
+        <w:pStyle w:val="ListParagraph"/>
+        <w:numPr>
+          <w:ilvl w:val="1"/>
+          <w:numId w:val="1"/>
+        </w:numPr>
+      </w:pPr>
+      <w:r>
+        <w:t>Used PCA as a first guide to selecting variables</w:t>
+      </w:r>
+    </w:p>
+    <w:p>
+      <w:pPr>
+        <w:pStyle w:val="ListParagraph"/>
+        <w:numPr>
+          <w:ilvl w:val="2"/>
+          <w:numId w:val="1"/>
+        </w:numPr>
+      </w:pPr>
+      <w:r>
+        <w:t>Balance between high axes loadings and interpretability</w:t>
+      </w:r>
     </w:p>
     <w:p>
       <w:pPr>
@@ -84,7 +578,7 @@
         </w:numPr>
       </w:pPr>
       <w:r>
-        <w:t>Predictors</w:t>
+        <w:t>Modeling</w:t>
       </w:r>
     </w:p>
     <w:p>
@@ -96,7 +590,22 @@
         </w:numPr>
       </w:pPr>
       <w:r>
-        <w:t>Explored potential issues with StreamCat values for small (&lt; 5km2) watersheds (see 1/26/23 email)</w:t>
+        <w:t>Build full RF model with all predictors, then use VIP to narrow down the list</w:t>
+      </w:r>
+    </w:p>
+    <w:p>
+      <w:pPr>
+        <w:pStyle w:val="ListParagraph"/>
+        <w:numPr>
+          <w:ilvl w:val="1"/>
+          <w:numId w:val="1"/>
+        </w:numPr>
+      </w:pPr>
+      <w:r>
+        <w:t>Poor performance, generally: null &gt; predictiv</w:t>
+      </w:r>
+      <w:r>
+        <w:t>e (this was true for WCCP area, but not MWCF—later determined to be outliers, several glacial)</w:t>
       </w:r>
     </w:p>
     <w:p>
@@ -108,15 +617,7 @@
         </w:numPr>
       </w:pPr>
       <w:r>
-        <w:t xml:space="preserve">Watershed areas compared to </w:t>
-      </w:r>
-      <w:proofErr w:type="spellStart"/>
-      <w:r>
-        <w:t>StreamStats</w:t>
-      </w:r>
-      <w:proofErr w:type="spellEnd"/>
-      <w:r>
-        <w:t xml:space="preserve"> (USGS): &gt;5km2 r = 0.99, &lt; 5km2 r = -0.38</w:t>
+        <w:t>True with SE OR included</w:t>
       </w:r>
     </w:p>
     <w:p>
@@ -128,7 +629,7 @@
         </w:numPr>
       </w:pPr>
       <w:r>
-        <w:t>StreamCat as predictors for small watersheds = erroneous/problematic?</w:t>
+        <w:t>Chuck suggested removing 4 (?) outlier samples—2 of which were high elevation and glacial</w:t>
       </w:r>
     </w:p>
     <w:p>
@@ -140,7 +641,22 @@
         </w:numPr>
       </w:pPr>
       <w:r>
-        <w:t>Limited to StreamCat variables</w:t>
+        <w:t>Explored running “new” ref sites (based on DEQ’s updated ref screening protocols) through our old (2005) models.  Saw similar issues: poor predictive SD of O/E, null SD better.</w:t>
+      </w:r>
+    </w:p>
+    <w:p>
+      <w:pPr>
+        <w:pStyle w:val="ListParagraph"/>
+        <w:numPr>
+          <w:ilvl w:val="2"/>
+          <w:numId w:val="1"/>
+        </w:numPr>
+      </w:pPr>
+      <w:r>
+        <w:t xml:space="preserve">FYI to Jen: Trip discovered errors on USU end where some elevations </w:t>
+      </w:r>
+      <w:r>
+        <w:t>were being divided by 10, then taking sqrt. Trip said he fixed this in the USU database (see 1/19/23 email)</w:t>
       </w:r>
     </w:p>
     <w:p>
@@ -152,13 +668,8 @@
         </w:numPr>
       </w:pPr>
       <w:r>
-        <w:t xml:space="preserve">Used PCA as a first guide to selecting </w:t>
-      </w:r>
-      <w:proofErr w:type="gramStart"/>
-      <w:r>
-        <w:t>variables</w:t>
-      </w:r>
-      <w:proofErr w:type="gramEnd"/>
+        <w:t>Explored potential for Lab effect</w:t>
+      </w:r>
     </w:p>
     <w:p>
       <w:pPr>
@@ -169,19 +680,64 @@
         </w:numPr>
       </w:pPr>
       <w:r>
-        <w:t>Balance between high axes loadings and interpretability</w:t>
-      </w:r>
-    </w:p>
-    <w:p>
-      <w:pPr>
-        <w:pStyle w:val="ListParagraph"/>
-        <w:numPr>
-          <w:ilvl w:val="0"/>
-          <w:numId w:val="1"/>
-        </w:numPr>
-      </w:pPr>
-      <w:r>
-        <w:t>Modeling</w:t>
+        <w:t xml:space="preserve">Noticed USU samples and DEQ samples in Cascades ecoregion were somewhat consistently </w:t>
+      </w:r>
+      <w:r>
+        <w:t>found in separate cluster groups.</w:t>
+      </w:r>
+    </w:p>
+    <w:p>
+      <w:pPr>
+        <w:pStyle w:val="ListParagraph"/>
+        <w:numPr>
+          <w:ilvl w:val="2"/>
+          <w:numId w:val="1"/>
+        </w:numPr>
+      </w:pPr>
+      <w:r>
+        <w:t xml:space="preserve">Trip ran NMDS on lab, large scale ecoregions (Coastal, SE OR, other), Agency.  Good spatial agreement across all levels. </w:t>
+      </w:r>
+    </w:p>
+    <w:p>
+      <w:pPr>
+        <w:pStyle w:val="ListParagraph"/>
+        <w:numPr>
+          <w:ilvl w:val="3"/>
+          <w:numId w:val="1"/>
+        </w:numPr>
+      </w:pPr>
+      <w:r>
+        <w:t>Species Indicator Analysis also run and explored.</w:t>
+      </w:r>
+    </w:p>
+    <w:p>
+      <w:pPr>
+        <w:pStyle w:val="ListParagraph"/>
+        <w:numPr>
+          <w:ilvl w:val="3"/>
+          <w:numId w:val="1"/>
+        </w:numPr>
+      </w:pPr>
+      <w:r>
+        <w:t>PCA across CA/OR/USU samples also looked good.</w:t>
+      </w:r>
+    </w:p>
+    <w:p>
+      <w:pPr>
+        <w:pStyle w:val="ListParagraph"/>
+        <w:numPr>
+          <w:ilvl w:val="2"/>
+          <w:numId w:val="1"/>
+        </w:numPr>
+      </w:pPr>
+      <w:r>
+        <w:t>Chuck signed off on no lab</w:t>
+      </w:r>
+      <w:r>
+        <w:t>/source</w:t>
+      </w:r>
+      <w:r>
+        <w:t xml:space="preserve"> effect.</w:t>
       </w:r>
     </w:p>
     <w:p>
@@ -193,13 +749,33 @@
         </w:numPr>
       </w:pPr>
       <w:r>
-        <w:t xml:space="preserve">Build full RF model with all predictors, then use VIP to narrow down the </w:t>
-      </w:r>
-      <w:proofErr w:type="gramStart"/>
-      <w:r>
-        <w:t>list</w:t>
-      </w:r>
-      <w:proofErr w:type="gramEnd"/>
+        <w:lastRenderedPageBreak/>
+        <w:t>Trip/Chuck identified 6 outlier sites, due to very low O/E values in model attempts. (see email 1/24/23)</w:t>
+      </w:r>
+    </w:p>
+    <w:p>
+      <w:pPr>
+        <w:pStyle w:val="ListParagraph"/>
+        <w:numPr>
+          <w:ilvl w:val="2"/>
+          <w:numId w:val="1"/>
+        </w:numPr>
+      </w:pPr>
+      <w:r>
+        <w:t>1 in CA, 1 in NBR, 4 in Cascades/E. Cascades.</w:t>
+      </w:r>
+    </w:p>
+    <w:p>
+      <w:pPr>
+        <w:pStyle w:val="ListParagraph"/>
+        <w:numPr>
+          <w:ilvl w:val="2"/>
+          <w:numId w:val="1"/>
+        </w:numPr>
+      </w:pPr>
+      <w:r>
+        <w:t>Scanned in GE for missed human disturbance = no.  Some fire.  Some  highly glacial.</w:t>
+      </w:r>
     </w:p>
     <w:p>
       <w:pPr>
@@ -210,229 +786,10 @@
         </w:numPr>
       </w:pPr>
       <w:r>
-        <w:t>Poor performance, generally: null &gt; predictiv</w:t>
-      </w:r>
-      <w:r>
-        <w:t>e (this was true for WCCP area, but not MWCF—later determined to be outliers, several glacial)</w:t>
-      </w:r>
-    </w:p>
-    <w:p>
-      <w:pPr>
-        <w:pStyle w:val="ListParagraph"/>
-        <w:numPr>
-          <w:ilvl w:val="2"/>
-          <w:numId w:val="1"/>
-        </w:numPr>
-      </w:pPr>
-      <w:r>
-        <w:t xml:space="preserve">True with SE OR </w:t>
-      </w:r>
-      <w:proofErr w:type="gramStart"/>
-      <w:r>
-        <w:t>included</w:t>
-      </w:r>
-      <w:proofErr w:type="gramEnd"/>
-    </w:p>
-    <w:p>
-      <w:pPr>
-        <w:pStyle w:val="ListParagraph"/>
-        <w:numPr>
-          <w:ilvl w:val="2"/>
-          <w:numId w:val="1"/>
-        </w:numPr>
-      </w:pPr>
-      <w:r>
-        <w:t xml:space="preserve">Chuck suggested removing 4 (?) outlier samples—2 of which were high elevation and </w:t>
-      </w:r>
-      <w:proofErr w:type="gramStart"/>
-      <w:r>
-        <w:t>glacial</w:t>
-      </w:r>
-      <w:proofErr w:type="gramEnd"/>
-    </w:p>
-    <w:p>
-      <w:pPr>
-        <w:pStyle w:val="ListParagraph"/>
-        <w:numPr>
-          <w:ilvl w:val="1"/>
-          <w:numId w:val="1"/>
-        </w:numPr>
-      </w:pPr>
-      <w:r>
-        <w:t>Explored running “new” ref sites (based on DEQ’s updated ref screening protocols) through our old (2005) models.  Saw similar issues: poor predictive SD of O/E, null SD better.</w:t>
-      </w:r>
-    </w:p>
-    <w:p>
-      <w:pPr>
-        <w:pStyle w:val="ListParagraph"/>
-        <w:numPr>
-          <w:ilvl w:val="2"/>
-          <w:numId w:val="1"/>
-        </w:numPr>
-      </w:pPr>
-      <w:r>
-        <w:t xml:space="preserve">FYI to Jen: Trip discovered errors on USU end where some elevations </w:t>
-      </w:r>
-      <w:r>
-        <w:t>were being divided by 10, then taking sqrt. Trip said he fixed this in the USU database (see 1/19/23 email)</w:t>
-      </w:r>
-    </w:p>
-    <w:p>
-      <w:pPr>
-        <w:pStyle w:val="ListParagraph"/>
-        <w:numPr>
-          <w:ilvl w:val="1"/>
-          <w:numId w:val="1"/>
-        </w:numPr>
-      </w:pPr>
-      <w:r>
-        <w:t xml:space="preserve">Explored potential for Lab </w:t>
-      </w:r>
-      <w:proofErr w:type="gramStart"/>
-      <w:r>
-        <w:t>effect</w:t>
-      </w:r>
-      <w:proofErr w:type="gramEnd"/>
-    </w:p>
-    <w:p>
-      <w:pPr>
-        <w:pStyle w:val="ListParagraph"/>
-        <w:numPr>
-          <w:ilvl w:val="2"/>
-          <w:numId w:val="1"/>
-        </w:numPr>
-      </w:pPr>
-      <w:r>
-        <w:t xml:space="preserve">Noticed USU samples and DEQ samples in Cascades ecoregion were somewhat consistently </w:t>
-      </w:r>
-      <w:r>
-        <w:t>found in separate cluster groups.</w:t>
-      </w:r>
-    </w:p>
-    <w:p>
-      <w:pPr>
-        <w:pStyle w:val="ListParagraph"/>
-        <w:numPr>
-          <w:ilvl w:val="2"/>
-          <w:numId w:val="1"/>
-        </w:numPr>
-      </w:pPr>
-      <w:r>
-        <w:t xml:space="preserve">Trip ran NMDS on lab, large scale ecoregions (Coastal, SE OR, other), Agency.  Good spatial agreement across all levels. </w:t>
-      </w:r>
-    </w:p>
-    <w:p>
-      <w:pPr>
-        <w:pStyle w:val="ListParagraph"/>
-        <w:numPr>
-          <w:ilvl w:val="3"/>
-          <w:numId w:val="1"/>
-        </w:numPr>
-      </w:pPr>
-      <w:r>
-        <w:t>Species Indicator Analysis also run and explored.</w:t>
-      </w:r>
-    </w:p>
-    <w:p>
-      <w:pPr>
-        <w:pStyle w:val="ListParagraph"/>
-        <w:numPr>
-          <w:ilvl w:val="3"/>
-          <w:numId w:val="1"/>
-        </w:numPr>
-      </w:pPr>
-      <w:r>
-        <w:t>PCA across CA/OR/USU samples also looked good.</w:t>
-      </w:r>
-    </w:p>
-    <w:p>
-      <w:pPr>
-        <w:pStyle w:val="ListParagraph"/>
-        <w:numPr>
-          <w:ilvl w:val="2"/>
-          <w:numId w:val="1"/>
-        </w:numPr>
-      </w:pPr>
-      <w:r>
-        <w:t>Chuck signed off on no lab</w:t>
-      </w:r>
-      <w:r>
-        <w:t>/source</w:t>
-      </w:r>
-      <w:r>
-        <w:t xml:space="preserve"> effect.</w:t>
-      </w:r>
-    </w:p>
-    <w:p>
-      <w:pPr>
-        <w:pStyle w:val="ListParagraph"/>
-        <w:numPr>
-          <w:ilvl w:val="1"/>
-          <w:numId w:val="1"/>
-        </w:numPr>
-      </w:pPr>
-      <w:r>
-        <w:t>Trip/Chuck identified 6 outlier sites, due to very low O/E values in model attempts. (see email 1/24/23)</w:t>
-      </w:r>
-    </w:p>
-    <w:p>
-      <w:pPr>
-        <w:pStyle w:val="ListParagraph"/>
-        <w:numPr>
-          <w:ilvl w:val="2"/>
-          <w:numId w:val="1"/>
-        </w:numPr>
-      </w:pPr>
-      <w:r>
-        <w:t>1 in CA, 1 in NBR, 4 in Cascades/E. Cascades.</w:t>
-      </w:r>
-    </w:p>
-    <w:p>
-      <w:pPr>
-        <w:pStyle w:val="ListParagraph"/>
-        <w:numPr>
-          <w:ilvl w:val="2"/>
-          <w:numId w:val="1"/>
-        </w:numPr>
-      </w:pPr>
-      <w:r>
-        <w:t xml:space="preserve">Scanned in GE for missed human disturbance = no.  Some fire.  </w:t>
-      </w:r>
-      <w:proofErr w:type="gramStart"/>
-      <w:r>
-        <w:t>Some  highly</w:t>
-      </w:r>
-      <w:proofErr w:type="gramEnd"/>
-      <w:r>
-        <w:t xml:space="preserve"> glacial.</w:t>
-      </w:r>
-    </w:p>
-    <w:p>
-      <w:pPr>
-        <w:pStyle w:val="ListParagraph"/>
-        <w:numPr>
-          <w:ilvl w:val="1"/>
-          <w:numId w:val="1"/>
-        </w:numPr>
-      </w:pPr>
-      <w:r>
-        <w:t xml:space="preserve">Removing SEOR and outliers improved predictive </w:t>
-      </w:r>
-      <w:proofErr w:type="gramStart"/>
-      <w:r>
-        <w:t>performance</w:t>
-      </w:r>
-      <w:proofErr w:type="gramEnd"/>
-    </w:p>
-    <w:p>
-      <w:pPr>
-        <w:pStyle w:val="ListParagraph"/>
-        <w:numPr>
-          <w:ilvl w:val="1"/>
-          <w:numId w:val="1"/>
-        </w:numPr>
-      </w:pPr>
-    </w:p>
+        <w:t>Removing SEOR and outliers improved predictive performance</w:t>
+      </w:r>
+    </w:p>
+    <w:p/>
     <w:p/>
     <w:sectPr>
       <w:pgSz w:w="12240" w:h="15840"/>
@@ -598,8 +955,216 @@
       </w:rPr>
     </w:lvl>
   </w:abstractNum>
+  <w:abstractNum w:abstractNumId="1" w15:restartNumberingAfterBreak="0">
+    <w:nsid w:val="51574E9A"/>
+    <w:multiLevelType w:val="hybridMultilevel"/>
+    <w:tmpl w:val="2F7E5790"/>
+    <w:lvl w:ilvl="0" w:tplc="04090001">
+      <w:start w:val="1"/>
+      <w:numFmt w:val="bullet"/>
+      <w:lvlText w:val=""/>
+      <w:lvlJc w:val="left"/>
+      <w:pPr>
+        <w:ind w:left="720" w:hanging="360"/>
+      </w:pPr>
+      <w:rPr>
+        <w:rFonts w:ascii="Symbol" w:hAnsi="Symbol" w:hint="default"/>
+      </w:rPr>
+    </w:lvl>
+    <w:lvl w:ilvl="1" w:tplc="04090003">
+      <w:start w:val="1"/>
+      <w:numFmt w:val="bullet"/>
+      <w:lvlText w:val="o"/>
+      <w:lvlJc w:val="left"/>
+      <w:pPr>
+        <w:ind w:left="1440" w:hanging="360"/>
+      </w:pPr>
+      <w:rPr>
+        <w:rFonts w:ascii="Courier New" w:hAnsi="Courier New" w:cs="Courier New" w:hint="default"/>
+      </w:rPr>
+    </w:lvl>
+    <w:lvl w:ilvl="2" w:tplc="04090005">
+      <w:start w:val="1"/>
+      <w:numFmt w:val="bullet"/>
+      <w:lvlText w:val=""/>
+      <w:lvlJc w:val="left"/>
+      <w:pPr>
+        <w:ind w:left="2160" w:hanging="360"/>
+      </w:pPr>
+      <w:rPr>
+        <w:rFonts w:ascii="Wingdings" w:hAnsi="Wingdings" w:hint="default"/>
+      </w:rPr>
+    </w:lvl>
+    <w:lvl w:ilvl="3" w:tplc="04090001" w:tentative="1">
+      <w:start w:val="1"/>
+      <w:numFmt w:val="bullet"/>
+      <w:lvlText w:val=""/>
+      <w:lvlJc w:val="left"/>
+      <w:pPr>
+        <w:ind w:left="2880" w:hanging="360"/>
+      </w:pPr>
+      <w:rPr>
+        <w:rFonts w:ascii="Symbol" w:hAnsi="Symbol" w:hint="default"/>
+      </w:rPr>
+    </w:lvl>
+    <w:lvl w:ilvl="4" w:tplc="04090003" w:tentative="1">
+      <w:start w:val="1"/>
+      <w:numFmt w:val="bullet"/>
+      <w:lvlText w:val="o"/>
+      <w:lvlJc w:val="left"/>
+      <w:pPr>
+        <w:ind w:left="3600" w:hanging="360"/>
+      </w:pPr>
+      <w:rPr>
+        <w:rFonts w:ascii="Courier New" w:hAnsi="Courier New" w:cs="Courier New" w:hint="default"/>
+      </w:rPr>
+    </w:lvl>
+    <w:lvl w:ilvl="5" w:tplc="04090005" w:tentative="1">
+      <w:start w:val="1"/>
+      <w:numFmt w:val="bullet"/>
+      <w:lvlText w:val=""/>
+      <w:lvlJc w:val="left"/>
+      <w:pPr>
+        <w:ind w:left="4320" w:hanging="360"/>
+      </w:pPr>
+      <w:rPr>
+        <w:rFonts w:ascii="Wingdings" w:hAnsi="Wingdings" w:hint="default"/>
+      </w:rPr>
+    </w:lvl>
+    <w:lvl w:ilvl="6" w:tplc="04090001" w:tentative="1">
+      <w:start w:val="1"/>
+      <w:numFmt w:val="bullet"/>
+      <w:lvlText w:val=""/>
+      <w:lvlJc w:val="left"/>
+      <w:pPr>
+        <w:ind w:left="5040" w:hanging="360"/>
+      </w:pPr>
+      <w:rPr>
+        <w:rFonts w:ascii="Symbol" w:hAnsi="Symbol" w:hint="default"/>
+      </w:rPr>
+    </w:lvl>
+    <w:lvl w:ilvl="7" w:tplc="04090003" w:tentative="1">
+      <w:start w:val="1"/>
+      <w:numFmt w:val="bullet"/>
+      <w:lvlText w:val="o"/>
+      <w:lvlJc w:val="left"/>
+      <w:pPr>
+        <w:ind w:left="5760" w:hanging="360"/>
+      </w:pPr>
+      <w:rPr>
+        <w:rFonts w:ascii="Courier New" w:hAnsi="Courier New" w:cs="Courier New" w:hint="default"/>
+      </w:rPr>
+    </w:lvl>
+    <w:lvl w:ilvl="8" w:tplc="04090005" w:tentative="1">
+      <w:start w:val="1"/>
+      <w:numFmt w:val="bullet"/>
+      <w:lvlText w:val=""/>
+      <w:lvlJc w:val="left"/>
+      <w:pPr>
+        <w:ind w:left="6480" w:hanging="360"/>
+      </w:pPr>
+      <w:rPr>
+        <w:rFonts w:ascii="Wingdings" w:hAnsi="Wingdings" w:hint="default"/>
+      </w:rPr>
+    </w:lvl>
+  </w:abstractNum>
+  <w:abstractNum w:abstractNumId="2" w15:restartNumberingAfterBreak="0">
+    <w:nsid w:val="79CC62E7"/>
+    <w:multiLevelType w:val="hybridMultilevel"/>
+    <w:tmpl w:val="9506A05A"/>
+    <w:lvl w:ilvl="0" w:tplc="04090011">
+      <w:start w:val="1"/>
+      <w:numFmt w:val="decimal"/>
+      <w:lvlText w:val="%1)"/>
+      <w:lvlJc w:val="left"/>
+      <w:pPr>
+        <w:ind w:left="720" w:hanging="360"/>
+      </w:pPr>
+      <w:rPr>
+        <w:rFonts w:hint="default"/>
+      </w:rPr>
+    </w:lvl>
+    <w:lvl w:ilvl="1" w:tplc="04090019" w:tentative="1">
+      <w:start w:val="1"/>
+      <w:numFmt w:val="lowerLetter"/>
+      <w:lvlText w:val="%2."/>
+      <w:lvlJc w:val="left"/>
+      <w:pPr>
+        <w:ind w:left="1440" w:hanging="360"/>
+      </w:pPr>
+    </w:lvl>
+    <w:lvl w:ilvl="2" w:tplc="0409001B" w:tentative="1">
+      <w:start w:val="1"/>
+      <w:numFmt w:val="lowerRoman"/>
+      <w:lvlText w:val="%3."/>
+      <w:lvlJc w:val="right"/>
+      <w:pPr>
+        <w:ind w:left="2160" w:hanging="180"/>
+      </w:pPr>
+    </w:lvl>
+    <w:lvl w:ilvl="3" w:tplc="0409000F" w:tentative="1">
+      <w:start w:val="1"/>
+      <w:numFmt w:val="decimal"/>
+      <w:lvlText w:val="%4."/>
+      <w:lvlJc w:val="left"/>
+      <w:pPr>
+        <w:ind w:left="2880" w:hanging="360"/>
+      </w:pPr>
+    </w:lvl>
+    <w:lvl w:ilvl="4" w:tplc="04090019" w:tentative="1">
+      <w:start w:val="1"/>
+      <w:numFmt w:val="lowerLetter"/>
+      <w:lvlText w:val="%5."/>
+      <w:lvlJc w:val="left"/>
+      <w:pPr>
+        <w:ind w:left="3600" w:hanging="360"/>
+      </w:pPr>
+    </w:lvl>
+    <w:lvl w:ilvl="5" w:tplc="0409001B" w:tentative="1">
+      <w:start w:val="1"/>
+      <w:numFmt w:val="lowerRoman"/>
+      <w:lvlText w:val="%6."/>
+      <w:lvlJc w:val="right"/>
+      <w:pPr>
+        <w:ind w:left="4320" w:hanging="180"/>
+      </w:pPr>
+    </w:lvl>
+    <w:lvl w:ilvl="6" w:tplc="0409000F" w:tentative="1">
+      <w:start w:val="1"/>
+      <w:numFmt w:val="decimal"/>
+      <w:lvlText w:val="%7."/>
+      <w:lvlJc w:val="left"/>
+      <w:pPr>
+        <w:ind w:left="5040" w:hanging="360"/>
+      </w:pPr>
+    </w:lvl>
+    <w:lvl w:ilvl="7" w:tplc="04090019" w:tentative="1">
+      <w:start w:val="1"/>
+      <w:numFmt w:val="lowerLetter"/>
+      <w:lvlText w:val="%8."/>
+      <w:lvlJc w:val="left"/>
+      <w:pPr>
+        <w:ind w:left="5760" w:hanging="360"/>
+      </w:pPr>
+    </w:lvl>
+    <w:lvl w:ilvl="8" w:tplc="0409001B" w:tentative="1">
+      <w:start w:val="1"/>
+      <w:numFmt w:val="lowerRoman"/>
+      <w:lvlText w:val="%9."/>
+      <w:lvlJc w:val="right"/>
+      <w:pPr>
+        <w:ind w:left="6480" w:hanging="180"/>
+      </w:pPr>
+    </w:lvl>
+  </w:abstractNum>
   <w:num w:numId="1" w16cid:durableId="1210335980">
     <w:abstractNumId w:val="0"/>
+  </w:num>
+  <w:num w:numId="2" w16cid:durableId="2095545827">
+    <w:abstractNumId w:val="2"/>
+  </w:num>
+  <w:num w:numId="3" w16cid:durableId="986282500">
+    <w:abstractNumId w:val="1"/>
   </w:num>
 </w:numbering>
 </file>

</xml_diff>

<commit_message>
bug and preds assembly complete
</commit_message>
<xml_diff>
--- a/bugs analyses/RIVPACS_2022/RIVPACS 2022 documentation.docx
+++ b/bugs analyses/RIVPACS_2022/RIVPACS 2022 documentation.docx
@@ -53,22 +53,17 @@
           <w:b/>
           <w:bCs/>
         </w:rPr>
-        <w:t xml:space="preserve">--------we decided to scrap the old </w:t>
-      </w:r>
+        <w:t xml:space="preserve">--------we decided to scrap the old efforts and start new.  This time </w:t>
+      </w:r>
+      <w:proofErr w:type="gramStart"/>
       <w:r>
         <w:rPr>
           <w:b/>
           <w:bCs/>
         </w:rPr>
-        <w:t>efforts and</w:t>
-      </w:r>
-      <w:r>
-        <w:rPr>
-          <w:b/>
-          <w:bCs/>
-        </w:rPr>
-        <w:t xml:space="preserve"> start new.  This time we :</w:t>
-      </w:r>
+        <w:t>we :</w:t>
+      </w:r>
+      <w:proofErr w:type="gramEnd"/>
     </w:p>
     <w:p>
       <w:pPr>
@@ -91,8 +86,13 @@
         </w:numPr>
       </w:pPr>
       <w:r>
-        <w:t>then requested data from USU</w:t>
-      </w:r>
+        <w:t xml:space="preserve">then requested data from </w:t>
+      </w:r>
+      <w:proofErr w:type="gramStart"/>
+      <w:r>
+        <w:t>USU</w:t>
+      </w:r>
+      <w:proofErr w:type="gramEnd"/>
     </w:p>
     <w:p>
       <w:pPr>
@@ -123,8 +123,13 @@
       </w:r>
       <w:proofErr w:type="spellEnd"/>
       <w:r>
-        <w:t xml:space="preserve"> and uploaded to AWQMS</w:t>
-      </w:r>
+        <w:t xml:space="preserve"> and uploaded to </w:t>
+      </w:r>
+      <w:proofErr w:type="gramStart"/>
+      <w:r>
+        <w:t>AWQMS</w:t>
+      </w:r>
+      <w:proofErr w:type="gramEnd"/>
     </w:p>
     <w:p>
       <w:pPr>
@@ -135,8 +140,13 @@
         </w:numPr>
       </w:pPr>
       <w:r>
-        <w:t>Pulled raw bug data from AWQMS to start the process over</w:t>
-      </w:r>
+        <w:t xml:space="preserve">Pulled raw bug data from AWQMS to start the process </w:t>
+      </w:r>
+      <w:proofErr w:type="gramStart"/>
+      <w:r>
+        <w:t>over</w:t>
+      </w:r>
+      <w:proofErr w:type="gramEnd"/>
     </w:p>
     <w:p>
       <w:pPr>
@@ -172,8 +182,17 @@
           <w:b/>
           <w:bCs/>
         </w:rPr>
-        <w:t>Selecting REFERENCE samples to build models</w:t>
-      </w:r>
+        <w:t xml:space="preserve">Selecting REFERENCE samples to build </w:t>
+      </w:r>
+      <w:proofErr w:type="gramStart"/>
+      <w:r>
+        <w:rPr>
+          <w:b/>
+          <w:bCs/>
+        </w:rPr>
+        <w:t>models</w:t>
+      </w:r>
+      <w:proofErr w:type="gramEnd"/>
     </w:p>
     <w:p>
       <w:pPr>
@@ -184,7 +203,15 @@
         </w:numPr>
       </w:pPr>
       <w:r>
-        <w:t>AWQMS queries were not working. So Lesley built a query from SQL (?) and created a new project</w:t>
+        <w:t xml:space="preserve">AWQMS queries were not working. </w:t>
+      </w:r>
+      <w:proofErr w:type="gramStart"/>
+      <w:r>
+        <w:t>So</w:t>
+      </w:r>
+      <w:proofErr w:type="gramEnd"/>
+      <w:r>
+        <w:t xml:space="preserve"> Lesley built a query from SQL (?) and created a new project</w:t>
       </w:r>
     </w:p>
     <w:p>
@@ -272,8 +299,13 @@
           <w:numId w:val="3"/>
         </w:numPr>
       </w:pPr>
-      <w:r>
-        <w:t xml:space="preserve">Next I </w:t>
+      <w:proofErr w:type="gramStart"/>
+      <w:r>
+        <w:t>Next</w:t>
+      </w:r>
+      <w:proofErr w:type="gramEnd"/>
+      <w:r>
+        <w:t xml:space="preserve"> I </w:t>
       </w:r>
       <w:r>
         <w:t>designated which samples to drop: pools, early year data with incompatible protocols, and very low abundances, finally selecting a single sample from each possible reference site (n=316).</w:t>
@@ -300,8 +332,13 @@
         </w:numPr>
       </w:pPr>
       <w:r>
-        <w:t>This resulted in 265 available reference samples for modeling</w:t>
-      </w:r>
+        <w:t xml:space="preserve">This resulted in 265 available reference samples for </w:t>
+      </w:r>
+      <w:proofErr w:type="gramStart"/>
+      <w:r>
+        <w:t>modeling</w:t>
+      </w:r>
+      <w:proofErr w:type="gramEnd"/>
     </w:p>
     <w:p>
       <w:pPr>
@@ -312,8 +349,13 @@
         </w:numPr>
       </w:pPr>
       <w:r>
-        <w:t>There were a few instances of multiple sample son the same stream, but only when there was considerable distance between sites, or in SE OR I allowed for a couple of sites a bit closer together</w:t>
-      </w:r>
+        <w:t xml:space="preserve">There were a few instances of multiple sample son the same stream, but only when there was considerable distance between sites, or in SE OR I allowed for a couple of sites a bit closer </w:t>
+      </w:r>
+      <w:proofErr w:type="gramStart"/>
+      <w:r>
+        <w:t>together</w:t>
+      </w:r>
+      <w:proofErr w:type="gramEnd"/>
     </w:p>
     <w:p>
       <w:pPr>
@@ -361,8 +403,13 @@
         </w:numPr>
       </w:pPr>
       <w:r>
-        <w:t>Need to assign StreamCat and NHD slope values to all 265 ref sites used to build the models</w:t>
-      </w:r>
+        <w:t xml:space="preserve">Need to assign StreamCat and NHD slope values to all 265 ref sites used to build the </w:t>
+      </w:r>
+      <w:proofErr w:type="gramStart"/>
+      <w:r>
+        <w:t>models</w:t>
+      </w:r>
+      <w:proofErr w:type="gramEnd"/>
     </w:p>
     <w:p>
       <w:pPr>
@@ -372,7 +419,268 @@
           <w:numId w:val="3"/>
         </w:numPr>
       </w:pPr>
-    </w:p>
+      <w:r>
+        <w:t xml:space="preserve">Some sites do not fall on NHD medium </w:t>
+      </w:r>
+      <w:proofErr w:type="gramStart"/>
+      <w:r>
+        <w:t>resolution,</w:t>
+      </w:r>
+      <w:proofErr w:type="gramEnd"/>
+      <w:r>
+        <w:t xml:space="preserve"> thus they do not have COMIDs and subsequently need to be matched to StreamCat by hand.</w:t>
+      </w:r>
+    </w:p>
+    <w:p>
+      <w:pPr>
+        <w:pStyle w:val="ListParagraph"/>
+        <w:numPr>
+          <w:ilvl w:val="1"/>
+          <w:numId w:val="3"/>
+        </w:numPr>
+      </w:pPr>
+      <w:r>
+        <w:lastRenderedPageBreak/>
+        <w:t>ALT took our stations list with matching bug samples, found sites without COMID, then through GIS matched them to the nearest COMID.</w:t>
+      </w:r>
+    </w:p>
+    <w:p>
+      <w:pPr>
+        <w:pStyle w:val="ListParagraph"/>
+        <w:numPr>
+          <w:ilvl w:val="1"/>
+          <w:numId w:val="3"/>
+        </w:numPr>
+      </w:pPr>
+      <w:r>
+        <w:t>For our 265 reference sites used to build the 2024 model(s), SLH observed 7 ref sites that were associated to COMID by hand.</w:t>
+      </w:r>
+    </w:p>
+    <w:p>
+      <w:pPr>
+        <w:pStyle w:val="ListParagraph"/>
+        <w:numPr>
+          <w:ilvl w:val="1"/>
+          <w:numId w:val="3"/>
+        </w:numPr>
+      </w:pPr>
+      <w:r>
+        <w:t xml:space="preserve">Through conversations with Ryan Hill (USEPA, StreamCat), he recommended we use WS metrics for sites with COMIDs; but then use CAT metrics for these other sites not on NHD med res.  The CAT </w:t>
+      </w:r>
+      <w:proofErr w:type="spellStart"/>
+      <w:r>
+        <w:t>mets</w:t>
+      </w:r>
+      <w:proofErr w:type="spellEnd"/>
+      <w:r>
+        <w:t xml:space="preserve"> would be more representative of the smaller streams.</w:t>
+      </w:r>
+    </w:p>
+    <w:p>
+      <w:pPr>
+        <w:pStyle w:val="ListParagraph"/>
+        <w:numPr>
+          <w:ilvl w:val="1"/>
+          <w:numId w:val="3"/>
+        </w:numPr>
+      </w:pPr>
+      <w:r>
+        <w:t xml:space="preserve">SLH then combined the WS and CAT metrics into a single predictor </w:t>
+      </w:r>
+      <w:proofErr w:type="spellStart"/>
+      <w:r>
+        <w:t>moterics</w:t>
+      </w:r>
+      <w:proofErr w:type="spellEnd"/>
+      <w:r>
+        <w:t xml:space="preserve"> table (but kept a column to show whether the </w:t>
+      </w:r>
+      <w:proofErr w:type="spellStart"/>
+      <w:r>
+        <w:t>mets</w:t>
+      </w:r>
+      <w:proofErr w:type="spellEnd"/>
+      <w:r>
+        <w:t xml:space="preserve"> were WS or CAT for each site).</w:t>
+      </w:r>
+    </w:p>
+    <w:p>
+      <w:pPr>
+        <w:pStyle w:val="ListParagraph"/>
+        <w:numPr>
+          <w:ilvl w:val="1"/>
+          <w:numId w:val="3"/>
+        </w:numPr>
+      </w:pPr>
+      <w:r>
+        <w:t>Dropping predictors:</w:t>
+      </w:r>
+    </w:p>
+    <w:p>
+      <w:pPr>
+        <w:pStyle w:val="ListParagraph"/>
+        <w:numPr>
+          <w:ilvl w:val="2"/>
+          <w:numId w:val="3"/>
+        </w:numPr>
+      </w:pPr>
+      <w:r>
+        <w:t xml:space="preserve">MAST was dropped because 37 ref sites were missing this </w:t>
+      </w:r>
+      <w:proofErr w:type="gramStart"/>
+      <w:r>
+        <w:t>metric</w:t>
+      </w:r>
+      <w:proofErr w:type="gramEnd"/>
+    </w:p>
+    <w:p>
+      <w:pPr>
+        <w:pStyle w:val="ListParagraph"/>
+        <w:numPr>
+          <w:ilvl w:val="2"/>
+          <w:numId w:val="3"/>
+        </w:numPr>
+      </w:pPr>
+      <w:r>
+        <w:t>10 other geology metrics were dropped because they had minimal information (no spread/variability across ref sites).</w:t>
+      </w:r>
+    </w:p>
+    <w:p>
+      <w:pPr>
+        <w:pStyle w:val="ListParagraph"/>
+        <w:numPr>
+          <w:ilvl w:val="2"/>
+          <w:numId w:val="3"/>
+        </w:numPr>
+      </w:pPr>
+      <w:r>
+        <w:t>CORRELATIONS: SLH used a correlations matrix to identify highly correlated variables (r &gt; 0.89)</w:t>
+      </w:r>
+    </w:p>
+    <w:p>
+      <w:pPr>
+        <w:pStyle w:val="ListParagraph"/>
+        <w:numPr>
+          <w:ilvl w:val="3"/>
+          <w:numId w:val="3"/>
+        </w:numPr>
+      </w:pPr>
+      <w:r>
+        <w:t>TMAX8110: highly correlated with TMIN and TMEAN</w:t>
+      </w:r>
+    </w:p>
+    <w:p>
+      <w:pPr>
+        <w:pStyle w:val="ListParagraph"/>
+        <w:numPr>
+          <w:ilvl w:val="4"/>
+          <w:numId w:val="3"/>
+        </w:numPr>
+      </w:pPr>
+      <w:r>
+        <w:t>Drop TMIN and TMEAN</w:t>
+      </w:r>
+    </w:p>
+    <w:p>
+      <w:pPr>
+        <w:pStyle w:val="ListParagraph"/>
+        <w:numPr>
+          <w:ilvl w:val="3"/>
+          <w:numId w:val="3"/>
+        </w:numPr>
+      </w:pPr>
+      <w:r>
+        <w:t>PRECIP8110: highly correlated with PRECIP08, PRECIP09</w:t>
+      </w:r>
+    </w:p>
+    <w:p>
+      <w:pPr>
+        <w:pStyle w:val="ListParagraph"/>
+        <w:numPr>
+          <w:ilvl w:val="4"/>
+          <w:numId w:val="3"/>
+        </w:numPr>
+      </w:pPr>
+      <w:r>
+        <w:t>Drop PRECIP08, PRECIP09</w:t>
+      </w:r>
+    </w:p>
+    <w:p>
+      <w:pPr>
+        <w:pStyle w:val="ListParagraph"/>
+        <w:numPr>
+          <w:ilvl w:val="3"/>
+          <w:numId w:val="3"/>
+        </w:numPr>
+      </w:pPr>
+      <w:r>
+        <w:t>PCTBL2004: highly correlated with PCTBL2001</w:t>
+      </w:r>
+    </w:p>
+    <w:p>
+      <w:pPr>
+        <w:pStyle w:val="ListParagraph"/>
+        <w:numPr>
+          <w:ilvl w:val="4"/>
+          <w:numId w:val="3"/>
+        </w:numPr>
+      </w:pPr>
+      <w:r>
+        <w:t>Drop PCTBL2001</w:t>
+      </w:r>
+    </w:p>
+    <w:p>
+      <w:pPr>
+        <w:pStyle w:val="ListParagraph"/>
+        <w:numPr>
+          <w:ilvl w:val="3"/>
+          <w:numId w:val="3"/>
+        </w:numPr>
+      </w:pPr>
+      <w:r>
+        <w:t>INORGNWETDEP_2008</w:t>
+      </w:r>
+      <w:r>
+        <w:t xml:space="preserve">: </w:t>
+      </w:r>
+    </w:p>
+    <w:p>
+      <w:pPr>
+        <w:pStyle w:val="ListParagraph"/>
+        <w:numPr>
+          <w:ilvl w:val="4"/>
+          <w:numId w:val="3"/>
+        </w:numPr>
+      </w:pPr>
+      <w:r>
+        <w:t>Drop NO3_2008, NH4_2008</w:t>
+      </w:r>
+    </w:p>
+    <w:p>
+      <w:pPr>
+        <w:pStyle w:val="ListParagraph"/>
+        <w:numPr>
+          <w:ilvl w:val="3"/>
+          <w:numId w:val="3"/>
+        </w:numPr>
+      </w:pPr>
+      <w:r>
+        <w:t>AL2O3 &amp; NA20</w:t>
+      </w:r>
+    </w:p>
+    <w:p>
+      <w:pPr>
+        <w:pStyle w:val="ListParagraph"/>
+        <w:numPr>
+          <w:ilvl w:val="4"/>
+          <w:numId w:val="3"/>
+        </w:numPr>
+      </w:pPr>
+      <w:r>
+        <w:t>Drop AL2O3</w:t>
+      </w:r>
+    </w:p>
+    <w:p/>
     <w:p/>
     <w:p/>
     <w:p/>
@@ -456,7 +764,15 @@
         </w:numPr>
       </w:pPr>
       <w:r>
-        <w:t>We shipped ref data to Trip and he sent it back to us, subsampled to 300 count.</w:t>
+        <w:t xml:space="preserve">We shipped ref data to </w:t>
+      </w:r>
+      <w:proofErr w:type="gramStart"/>
+      <w:r>
+        <w:t>Trip</w:t>
+      </w:r>
+      <w:proofErr w:type="gramEnd"/>
+      <w:r>
+        <w:t xml:space="preserve"> and he sent it back to us, subsampled to 300 count.</w:t>
       </w:r>
     </w:p>
     <w:p>
@@ -510,6 +826,7 @@
         </w:numPr>
       </w:pPr>
       <w:r>
+        <w:lastRenderedPageBreak/>
         <w:t xml:space="preserve">Watershed areas compared to </w:t>
       </w:r>
       <w:proofErr w:type="spellStart"/>
@@ -554,8 +871,13 @@
         </w:numPr>
       </w:pPr>
       <w:r>
-        <w:t>Used PCA as a first guide to selecting variables</w:t>
-      </w:r>
+        <w:t xml:space="preserve">Used PCA as a first guide to selecting </w:t>
+      </w:r>
+      <w:proofErr w:type="gramStart"/>
+      <w:r>
+        <w:t>variables</w:t>
+      </w:r>
+      <w:proofErr w:type="gramEnd"/>
     </w:p>
     <w:p>
       <w:pPr>
@@ -590,8 +912,13 @@
         </w:numPr>
       </w:pPr>
       <w:r>
-        <w:t>Build full RF model with all predictors, then use VIP to narrow down the list</w:t>
-      </w:r>
+        <w:t xml:space="preserve">Build full RF model with all predictors, then use VIP to narrow down the </w:t>
+      </w:r>
+      <w:proofErr w:type="gramStart"/>
+      <w:r>
+        <w:t>list</w:t>
+      </w:r>
+      <w:proofErr w:type="gramEnd"/>
     </w:p>
     <w:p>
       <w:pPr>
@@ -617,8 +944,13 @@
         </w:numPr>
       </w:pPr>
       <w:r>
-        <w:t>True with SE OR included</w:t>
-      </w:r>
+        <w:t xml:space="preserve">True with SE OR </w:t>
+      </w:r>
+      <w:proofErr w:type="gramStart"/>
+      <w:r>
+        <w:t>included</w:t>
+      </w:r>
+      <w:proofErr w:type="gramEnd"/>
     </w:p>
     <w:p>
       <w:pPr>
@@ -629,8 +961,13 @@
         </w:numPr>
       </w:pPr>
       <w:r>
-        <w:t>Chuck suggested removing 4 (?) outlier samples—2 of which were high elevation and glacial</w:t>
-      </w:r>
+        <w:t xml:space="preserve">Chuck suggested removing 4 (?) outlier samples—2 of which were high elevation and </w:t>
+      </w:r>
+      <w:proofErr w:type="gramStart"/>
+      <w:r>
+        <w:t>glacial</w:t>
+      </w:r>
+      <w:proofErr w:type="gramEnd"/>
     </w:p>
     <w:p>
       <w:pPr>
@@ -668,8 +1005,13 @@
         </w:numPr>
       </w:pPr>
       <w:r>
-        <w:t>Explored potential for Lab effect</w:t>
-      </w:r>
+        <w:t xml:space="preserve">Explored potential for Lab </w:t>
+      </w:r>
+      <w:proofErr w:type="gramStart"/>
+      <w:r>
+        <w:t>effect</w:t>
+      </w:r>
+      <w:proofErr w:type="gramEnd"/>
     </w:p>
     <w:p>
       <w:pPr>
@@ -749,7 +1091,6 @@
         </w:numPr>
       </w:pPr>
       <w:r>
-        <w:lastRenderedPageBreak/>
         <w:t>Trip/Chuck identified 6 outlier sites, due to very low O/E values in model attempts. (see email 1/24/23)</w:t>
       </w:r>
     </w:p>
@@ -774,7 +1115,15 @@
         </w:numPr>
       </w:pPr>
       <w:r>
-        <w:t>Scanned in GE for missed human disturbance = no.  Some fire.  Some  highly glacial.</w:t>
+        <w:t xml:space="preserve">Scanned in GE for missed human disturbance = no.  Some fire.  </w:t>
+      </w:r>
+      <w:proofErr w:type="gramStart"/>
+      <w:r>
+        <w:t>Some  highly</w:t>
+      </w:r>
+      <w:proofErr w:type="gramEnd"/>
+      <w:r>
+        <w:t xml:space="preserve"> glacial.</w:t>
       </w:r>
     </w:p>
     <w:p>
@@ -786,8 +1135,13 @@
         </w:numPr>
       </w:pPr>
       <w:r>
-        <w:t>Removing SEOR and outliers improved predictive performance</w:t>
-      </w:r>
+        <w:t xml:space="preserve">Removing SEOR and outliers improved predictive </w:t>
+      </w:r>
+      <w:proofErr w:type="gramStart"/>
+      <w:r>
+        <w:t>performance</w:t>
+      </w:r>
+      <w:proofErr w:type="gramEnd"/>
     </w:p>
     <w:p/>
     <w:p/>
@@ -995,7 +1349,7 @@
         <w:rFonts w:ascii="Wingdings" w:hAnsi="Wingdings" w:hint="default"/>
       </w:rPr>
     </w:lvl>
-    <w:lvl w:ilvl="3" w:tplc="04090001" w:tentative="1">
+    <w:lvl w:ilvl="3" w:tplc="04090001">
       <w:start w:val="1"/>
       <w:numFmt w:val="bullet"/>
       <w:lvlText w:val=""/>
@@ -1007,7 +1361,7 @@
         <w:rFonts w:ascii="Symbol" w:hAnsi="Symbol" w:hint="default"/>
       </w:rPr>
     </w:lvl>
-    <w:lvl w:ilvl="4" w:tplc="04090003" w:tentative="1">
+    <w:lvl w:ilvl="4" w:tplc="04090003">
       <w:start w:val="1"/>
       <w:numFmt w:val="bullet"/>
       <w:lvlText w:val="o"/>

</xml_diff>

<commit_message>
Final model, plus validation
</commit_message>
<xml_diff>
--- a/bugs analyses/RIVPACS_2022/RIVPACS 2022 documentation.docx
+++ b/bugs analyses/RIVPACS_2022/RIVPACS 2022 documentation.docx
@@ -53,17 +53,8 @@
           <w:b/>
           <w:bCs/>
         </w:rPr>
-        <w:t xml:space="preserve">--------we decided to scrap the old efforts and start new.  This time </w:t>
-      </w:r>
-      <w:proofErr w:type="gramStart"/>
-      <w:r>
-        <w:rPr>
-          <w:b/>
-          <w:bCs/>
-        </w:rPr>
-        <w:t>we :</w:t>
-      </w:r>
-      <w:proofErr w:type="gramEnd"/>
+        <w:t>--------we decided to scrap the old efforts and start new.  This time we :</w:t>
+      </w:r>
     </w:p>
     <w:p>
       <w:pPr>
@@ -86,13 +77,8 @@
         </w:numPr>
       </w:pPr>
       <w:r>
-        <w:t xml:space="preserve">then requested data from </w:t>
-      </w:r>
-      <w:proofErr w:type="gramStart"/>
-      <w:r>
-        <w:t>USU</w:t>
-      </w:r>
-      <w:proofErr w:type="gramEnd"/>
+        <w:t>then requested data from USU</w:t>
+      </w:r>
     </w:p>
     <w:p>
       <w:pPr>
@@ -115,21 +101,8 @@
         </w:numPr>
       </w:pPr>
       <w:r>
-        <w:t xml:space="preserve">Queried missing data from </w:t>
-      </w:r>
-      <w:proofErr w:type="spellStart"/>
-      <w:r>
-        <w:t>Biomon_Phoenix</w:t>
-      </w:r>
-      <w:proofErr w:type="spellEnd"/>
-      <w:r>
-        <w:t xml:space="preserve"> and uploaded to </w:t>
-      </w:r>
-      <w:proofErr w:type="gramStart"/>
-      <w:r>
-        <w:t>AWQMS</w:t>
-      </w:r>
-      <w:proofErr w:type="gramEnd"/>
+        <w:t>Queried missing data from Biomon_Phoenix and uploaded to AWQMS</w:t>
+      </w:r>
     </w:p>
     <w:p>
       <w:pPr>
@@ -140,28 +113,12 @@
         </w:numPr>
       </w:pPr>
       <w:r>
-        <w:t xml:space="preserve">Pulled raw bug data from AWQMS to start the process </w:t>
-      </w:r>
-      <w:proofErr w:type="gramStart"/>
-      <w:r>
-        <w:t>over</w:t>
-      </w:r>
-      <w:proofErr w:type="gramEnd"/>
-    </w:p>
-    <w:p>
-      <w:pPr>
-        <w:rPr>
-          <w:b/>
-          <w:bCs/>
-        </w:rPr>
-      </w:pPr>
-    </w:p>
-    <w:p>
-      <w:pPr>
-        <w:rPr>
-          <w:b/>
-          <w:bCs/>
-        </w:rPr>
+        <w:t>Pulled raw bug data from AWQMS to start the process over</w:t>
+      </w:r>
+    </w:p>
+    <w:p>
+      <w:pPr>
+        <w:pStyle w:val="ListParagraph"/>
       </w:pPr>
     </w:p>
     <w:p>
@@ -182,17 +139,8 @@
           <w:b/>
           <w:bCs/>
         </w:rPr>
-        <w:t xml:space="preserve">Selecting REFERENCE samples to build </w:t>
-      </w:r>
-      <w:proofErr w:type="gramStart"/>
-      <w:r>
-        <w:rPr>
-          <w:b/>
-          <w:bCs/>
-        </w:rPr>
-        <w:t>models</w:t>
-      </w:r>
-      <w:proofErr w:type="gramEnd"/>
+        <w:t>Selecting REFERENCE samples to build models</w:t>
+      </w:r>
     </w:p>
     <w:p>
       <w:pPr>
@@ -203,15 +151,7 @@
         </w:numPr>
       </w:pPr>
       <w:r>
-        <w:t xml:space="preserve">AWQMS queries were not working. </w:t>
-      </w:r>
-      <w:proofErr w:type="gramStart"/>
-      <w:r>
-        <w:t>So</w:t>
-      </w:r>
-      <w:proofErr w:type="gramEnd"/>
-      <w:r>
-        <w:t xml:space="preserve"> Lesley built a query from SQL (?) and created a new project</w:t>
+        <w:t>AWQMS queries were not working. So Lesley built a query from SQL (?) and created a new project</w:t>
       </w:r>
     </w:p>
     <w:p>
@@ -223,21 +163,14 @@
         </w:numPr>
       </w:pPr>
       <w:r>
-        <w:t>C:\Users\shubler\Oregon\DEQ - Biomonitoring is Fun! - General\Data Management\</w:t>
-      </w:r>
-      <w:proofErr w:type="spellStart"/>
-      <w:r>
-        <w:t>BioMon_Dataexplorer</w:t>
-      </w:r>
-      <w:proofErr w:type="spellEnd"/>
+        <w:t>C:\Users\shubler\Oregon\DEQ - Biomonitoring is Fun! - General\Data Management\BioMon_Dataexplorer</w:t>
+      </w:r>
       <w:r>
         <w:t>\</w:t>
       </w:r>
-      <w:proofErr w:type="spellStart"/>
       <w:r>
         <w:t>BioMon_Dataexplorer.Rproj</w:t>
       </w:r>
-      <w:proofErr w:type="spellEnd"/>
     </w:p>
     <w:p>
       <w:pPr>
@@ -260,23 +193,7 @@
         </w:numPr>
       </w:pPr>
       <w:r>
-        <w:t xml:space="preserve">Reference </w:t>
-      </w:r>
-      <w:proofErr w:type="spellStart"/>
-      <w:r>
-        <w:t>sites_bug</w:t>
-      </w:r>
-      <w:proofErr w:type="spellEnd"/>
-      <w:r>
-        <w:t xml:space="preserve"> </w:t>
-      </w:r>
-      <w:proofErr w:type="spellStart"/>
-      <w:r>
-        <w:t>samples_total</w:t>
-      </w:r>
-      <w:proofErr w:type="spellEnd"/>
-      <w:r>
-        <w:t xml:space="preserve"> and OTU abundances.xlsx</w:t>
+        <w:t>Reference sites_bug samples_total and OTU abundances.xlsx</w:t>
       </w:r>
     </w:p>
     <w:p>
@@ -299,13 +216,8 @@
           <w:numId w:val="3"/>
         </w:numPr>
       </w:pPr>
-      <w:proofErr w:type="gramStart"/>
-      <w:r>
-        <w:t>Next</w:t>
-      </w:r>
-      <w:proofErr w:type="gramEnd"/>
-      <w:r>
-        <w:t xml:space="preserve"> I </w:t>
+      <w:r>
+        <w:t xml:space="preserve">Next I </w:t>
       </w:r>
       <w:r>
         <w:t>designated which samples to drop: pools, early year data with incompatible protocols, and very low abundances, finally selecting a single sample from each possible reference site (n=316).</w:t>
@@ -332,13 +244,8 @@
         </w:numPr>
       </w:pPr>
       <w:r>
-        <w:t xml:space="preserve">This resulted in 265 available reference samples for </w:t>
-      </w:r>
-      <w:proofErr w:type="gramStart"/>
-      <w:r>
-        <w:t>modeling</w:t>
-      </w:r>
-      <w:proofErr w:type="gramEnd"/>
+        <w:t>This resulted in 265 available reference samples for modeling</w:t>
+      </w:r>
     </w:p>
     <w:p>
       <w:pPr>
@@ -349,13 +256,8 @@
         </w:numPr>
       </w:pPr>
       <w:r>
-        <w:t xml:space="preserve">There were a few instances of multiple sample son the same stream, but only when there was considerable distance between sites, or in SE OR I allowed for a couple of sites a bit closer </w:t>
-      </w:r>
-      <w:proofErr w:type="gramStart"/>
-      <w:r>
-        <w:t>together</w:t>
-      </w:r>
-      <w:proofErr w:type="gramEnd"/>
+        <w:t>There were a few instances of multiple sample son the same stream, but only when there was considerable distance between sites, or in SE OR I allowed for a couple of sites a bit closer together</w:t>
+      </w:r>
     </w:p>
     <w:p>
       <w:pPr>
@@ -366,15 +268,7 @@
         </w:numPr>
       </w:pPr>
       <w:r>
-        <w:t>Again, these samples were identified from the ‘</w:t>
-      </w:r>
-      <w:proofErr w:type="spellStart"/>
-      <w:r>
-        <w:t>raw_bugs</w:t>
-      </w:r>
-      <w:proofErr w:type="spellEnd"/>
-      <w:r>
-        <w:t>’ associated with Lesley’s new R project on One Drive</w:t>
+        <w:t>Again, these samples were identified from the ‘raw_bugs’ associated with Lesley’s new R project on One Drive</w:t>
       </w:r>
     </w:p>
     <w:p/>
@@ -403,13 +297,8 @@
         </w:numPr>
       </w:pPr>
       <w:r>
-        <w:t xml:space="preserve">Need to assign StreamCat and NHD slope values to all 265 ref sites used to build the </w:t>
-      </w:r>
-      <w:proofErr w:type="gramStart"/>
-      <w:r>
-        <w:t>models</w:t>
-      </w:r>
-      <w:proofErr w:type="gramEnd"/>
+        <w:t>Need to assign StreamCat and NHD slope values to all 265 ref sites used to build the models</w:t>
+      </w:r>
     </w:p>
     <w:p>
       <w:pPr>
@@ -420,15 +309,7 @@
         </w:numPr>
       </w:pPr>
       <w:r>
-        <w:t xml:space="preserve">Some sites do not fall on NHD medium </w:t>
-      </w:r>
-      <w:proofErr w:type="gramStart"/>
-      <w:r>
-        <w:t>resolution,</w:t>
-      </w:r>
-      <w:proofErr w:type="gramEnd"/>
-      <w:r>
-        <w:t xml:space="preserve"> thus they do not have COMIDs and subsequently need to be matched to StreamCat by hand.</w:t>
+        <w:t>Some sites do not fall on NHD medium resolution, thus they do not have COMIDs and subsequently need to be matched to StreamCat by hand.</w:t>
       </w:r>
     </w:p>
     <w:p>
@@ -440,7 +321,6 @@
         </w:numPr>
       </w:pPr>
       <w:r>
-        <w:lastRenderedPageBreak/>
         <w:t>ALT took our stations list with matching bug samples, found sites without COMID, then through GIS matched them to the nearest COMID.</w:t>
       </w:r>
     </w:p>
@@ -453,6 +333,7 @@
         </w:numPr>
       </w:pPr>
       <w:r>
+        <w:lastRenderedPageBreak/>
         <w:t>For our 265 reference sites used to build the 2024 model(s), SLH observed 7 ref sites that were associated to COMID by hand.</w:t>
       </w:r>
     </w:p>
@@ -465,15 +346,7 @@
         </w:numPr>
       </w:pPr>
       <w:r>
-        <w:t xml:space="preserve">Through conversations with Ryan Hill (USEPA, StreamCat), he recommended we use WS metrics for sites with COMIDs; but then use CAT metrics for these other sites not on NHD med res.  The CAT </w:t>
-      </w:r>
-      <w:proofErr w:type="spellStart"/>
-      <w:r>
-        <w:t>mets</w:t>
-      </w:r>
-      <w:proofErr w:type="spellEnd"/>
-      <w:r>
-        <w:t xml:space="preserve"> would be more representative of the smaller streams.</w:t>
+        <w:t>Through conversations with Ryan Hill (USEPA, StreamCat), he recommended we use WS metrics for sites with COMIDs; but then use CAT metrics for these other sites not on NHD med res.  The CAT mets would be more representative of the smaller streams.</w:t>
       </w:r>
     </w:p>
     <w:p>
@@ -485,23 +358,7 @@
         </w:numPr>
       </w:pPr>
       <w:r>
-        <w:t xml:space="preserve">SLH then combined the WS and CAT metrics into a single predictor </w:t>
-      </w:r>
-      <w:proofErr w:type="spellStart"/>
-      <w:r>
-        <w:t>moterics</w:t>
-      </w:r>
-      <w:proofErr w:type="spellEnd"/>
-      <w:r>
-        <w:t xml:space="preserve"> table (but kept a column to show whether the </w:t>
-      </w:r>
-      <w:proofErr w:type="spellStart"/>
-      <w:r>
-        <w:t>mets</w:t>
-      </w:r>
-      <w:proofErr w:type="spellEnd"/>
-      <w:r>
-        <w:t xml:space="preserve"> were WS or CAT for each site).</w:t>
+        <w:t>SLH then combined the WS and CAT metrics into a single predictor moterics table (but kept a column to show whether the mets were WS or CAT for each site).</w:t>
       </w:r>
     </w:p>
     <w:p>
@@ -525,13 +382,8 @@
         </w:numPr>
       </w:pPr>
       <w:r>
-        <w:t xml:space="preserve">MAST was dropped because 37 ref sites were missing this </w:t>
-      </w:r>
-      <w:proofErr w:type="gramStart"/>
-      <w:r>
-        <w:t>metric</w:t>
-      </w:r>
-      <w:proofErr w:type="gramEnd"/>
+        <w:t>MAST was dropped because 37 ref sites were missing this metric</w:t>
+      </w:r>
     </w:p>
     <w:p>
       <w:pPr>
@@ -680,25 +532,1667 @@
         <w:t>Drop AL2O3</w:t>
       </w:r>
     </w:p>
+    <w:p>
+      <w:pPr>
+        <w:pStyle w:val="ListParagraph"/>
+        <w:numPr>
+          <w:ilvl w:val="1"/>
+          <w:numId w:val="3"/>
+        </w:numPr>
+      </w:pPr>
+      <w:r>
+        <w:t xml:space="preserve">Missing predictors: 4 sites had no StreamCat metrics due to incorrect COMIDs.  SLH used the StreamCat map interface and site lat/longs to find the correct COMID.  There were changed in the </w:t>
+      </w:r>
+      <w:r>
+        <w:t>Bio_MlocIDs_AWQMS.xlsx</w:t>
+      </w:r>
+      <w:r>
+        <w:t xml:space="preserve"> file.</w:t>
+      </w:r>
+    </w:p>
+    <w:p>
+      <w:pPr>
+        <w:pStyle w:val="ListParagraph"/>
+        <w:numPr>
+          <w:ilvl w:val="2"/>
+          <w:numId w:val="3"/>
+        </w:numPr>
+      </w:pPr>
+      <w:r>
+        <w:t>Details in Team chat between Lesley, Adam, Shannon</w:t>
+      </w:r>
+    </w:p>
+    <w:p>
+      <w:pPr>
+        <w:pStyle w:val="ListParagraph"/>
+        <w:numPr>
+          <w:ilvl w:val="1"/>
+          <w:numId w:val="3"/>
+        </w:numPr>
+      </w:pPr>
+      <w:r>
+        <w:t>Missing ecoregions: there were multiple ref sites (5?) missing ecoregion info.  All from CA.  SLH changed them by hand, in the Bio_MLocIDs file.</w:t>
+      </w:r>
+    </w:p>
+    <w:p>
+      <w:pPr>
+        <w:pStyle w:val="ListParagraph"/>
+        <w:numPr>
+          <w:ilvl w:val="1"/>
+          <w:numId w:val="3"/>
+        </w:numPr>
+      </w:pPr>
+      <w:r>
+        <w:t>Predictors explored: all from StreamCat, except NHD slope</w:t>
+      </w:r>
+    </w:p>
+    <w:p>
+      <w:pPr>
+        <w:pStyle w:val="ListParagraph"/>
+        <w:numPr>
+          <w:ilvl w:val="2"/>
+          <w:numId w:val="3"/>
+        </w:numPr>
+      </w:pPr>
+      <w:r>
+        <w:t>See r-code for ASSEMBLE DATA</w:t>
+      </w:r>
+    </w:p>
     <w:p/>
+    <w:p>
+      <w:pPr>
+        <w:pStyle w:val="ListParagraph"/>
+        <w:numPr>
+          <w:ilvl w:val="0"/>
+          <w:numId w:val="4"/>
+        </w:numPr>
+      </w:pPr>
+      <w:r>
+        <w:t>Model builds</w:t>
+      </w:r>
+    </w:p>
+    <w:p>
+      <w:pPr>
+        <w:pStyle w:val="ListParagraph"/>
+        <w:numPr>
+          <w:ilvl w:val="1"/>
+          <w:numId w:val="4"/>
+        </w:numPr>
+      </w:pPr>
+      <w:r>
+        <w:t>First run = all 265 sites</w:t>
+      </w:r>
+    </w:p>
+    <w:p>
+      <w:pPr>
+        <w:pStyle w:val="ListParagraph"/>
+        <w:numPr>
+          <w:ilvl w:val="2"/>
+          <w:numId w:val="4"/>
+        </w:numPr>
+      </w:pPr>
+      <w:r>
+        <w:t xml:space="preserve">X = 0.97, SD = 0.196 </w:t>
+      </w:r>
+      <w:r>
+        <w:sym w:font="Wingdings" w:char="F0E0"/>
+      </w:r>
+      <w:r>
+        <w:t xml:space="preserve"> POOR</w:t>
+      </w:r>
+    </w:p>
+    <w:p>
+      <w:pPr>
+        <w:pStyle w:val="ListParagraph"/>
+        <w:numPr>
+          <w:ilvl w:val="1"/>
+          <w:numId w:val="4"/>
+        </w:numPr>
+      </w:pPr>
+      <w:r>
+        <w:t>Second run = remove NBR</w:t>
+      </w:r>
+      <w:r>
+        <w:t xml:space="preserve"> (35 samples dropped, new n = 230)</w:t>
+      </w:r>
+    </w:p>
+    <w:p>
+      <w:pPr>
+        <w:pStyle w:val="ListParagraph"/>
+        <w:numPr>
+          <w:ilvl w:val="2"/>
+          <w:numId w:val="4"/>
+        </w:numPr>
+      </w:pPr>
+      <w:r>
+        <w:t>X = 1.0, SD = 0.188</w:t>
+      </w:r>
+    </w:p>
+    <w:p>
+      <w:pPr>
+        <w:pStyle w:val="ListParagraph"/>
+        <w:numPr>
+          <w:ilvl w:val="2"/>
+          <w:numId w:val="4"/>
+        </w:numPr>
+      </w:pPr>
+      <w:r>
+        <w:t>A bit better, but not good.</w:t>
+      </w:r>
+    </w:p>
+    <w:p>
+      <w:pPr>
+        <w:pStyle w:val="ListParagraph"/>
+        <w:numPr>
+          <w:ilvl w:val="1"/>
+          <w:numId w:val="4"/>
+        </w:numPr>
+      </w:pPr>
+      <w:r>
+        <w:t>Third run = remove potential outlier samples</w:t>
+      </w:r>
+    </w:p>
+    <w:p>
+      <w:pPr>
+        <w:pStyle w:val="ListParagraph"/>
+        <w:numPr>
+          <w:ilvl w:val="2"/>
+          <w:numId w:val="4"/>
+        </w:numPr>
+      </w:pPr>
+      <w:r>
+        <w:t>35752-ORDEQ:19990707:R:SR</w:t>
+      </w:r>
+      <w:r>
+        <w:tab/>
+        <w:t>USU(NOSTORETID)</w:t>
+      </w:r>
+      <w:r>
+        <w:tab/>
+        <w:t>35752-ORDEQ</w:t>
+      </w:r>
+      <w:r>
+        <w:tab/>
+        <w:t>HORSE SIGN CR AT RM 4.3</w:t>
+      </w:r>
+    </w:p>
+    <w:p>
+      <w:pPr>
+        <w:pStyle w:val="ListParagraph"/>
+        <w:numPr>
+          <w:ilvl w:val="2"/>
+          <w:numId w:val="4"/>
+        </w:numPr>
+      </w:pPr>
+      <w:r>
+        <w:t>21814-ORDEQ:20010912:R:SR</w:t>
+      </w:r>
+      <w:r>
+        <w:tab/>
+        <w:t>OREGONDEQ</w:t>
+      </w:r>
+      <w:r>
+        <w:tab/>
+        <w:t>21814-ORDEQ</w:t>
+      </w:r>
+      <w:r>
+        <w:tab/>
+        <w:t>Chetco River at River Mile 56.09</w:t>
+      </w:r>
+    </w:p>
+    <w:p>
+      <w:pPr>
+        <w:pStyle w:val="ListParagraph"/>
+        <w:numPr>
+          <w:ilvl w:val="2"/>
+          <w:numId w:val="4"/>
+        </w:numPr>
+      </w:pPr>
+      <w:bookmarkStart w:id="0" w:name="_Hlk160015010"/>
+      <w:r>
+        <w:lastRenderedPageBreak/>
+        <w:t>30343</w:t>
+      </w:r>
+      <w:bookmarkEnd w:id="0"/>
+      <w:r>
+        <w:t>-ORDEQ:20030814:R:SR</w:t>
+      </w:r>
+      <w:r>
+        <w:tab/>
+        <w:t>OREGONDEQ</w:t>
+      </w:r>
+      <w:r>
+        <w:tab/>
+        <w:t>30343-ORDEQ</w:t>
+      </w:r>
+      <w:r>
+        <w:tab/>
+        <w:t>Polallie Creek tributary</w:t>
+      </w:r>
+    </w:p>
+    <w:p>
+      <w:pPr>
+        <w:pStyle w:val="ListParagraph"/>
+        <w:numPr>
+          <w:ilvl w:val="2"/>
+          <w:numId w:val="4"/>
+        </w:numPr>
+      </w:pPr>
+      <w:r>
+        <w:t xml:space="preserve">ALL predictors, 12 ref groups: X = 1.03, SD = 0.175 … Not bad, could be better.  </w:t>
+      </w:r>
+    </w:p>
+    <w:p>
+      <w:pPr>
+        <w:pStyle w:val="ListParagraph"/>
+        <w:numPr>
+          <w:ilvl w:val="2"/>
+          <w:numId w:val="4"/>
+        </w:numPr>
+      </w:pPr>
+      <w:r>
+        <w:t xml:space="preserve">Reduced (9) predictors, 12 groups: </w:t>
+      </w:r>
+      <w:r>
+        <w:t>X = 1.02, SD = 0.173</w:t>
+      </w:r>
+    </w:p>
+    <w:p>
+      <w:pPr>
+        <w:pStyle w:val="ListParagraph"/>
+        <w:numPr>
+          <w:ilvl w:val="1"/>
+          <w:numId w:val="4"/>
+        </w:numPr>
+      </w:pPr>
+      <w:r>
+        <w:t>4</w:t>
+      </w:r>
+      <w:r>
+        <w:rPr>
+          <w:vertAlign w:val="superscript"/>
+        </w:rPr>
+        <w:t>th</w:t>
+      </w:r>
+      <w:r>
+        <w:t xml:space="preserve"> run = remove 3 more outlier sites</w:t>
+      </w:r>
+      <w:r>
+        <w:t xml:space="preserve"> (n = 224)</w:t>
+      </w:r>
+    </w:p>
+    <w:p>
+      <w:pPr>
+        <w:pStyle w:val="ListParagraph"/>
+        <w:numPr>
+          <w:ilvl w:val="2"/>
+          <w:numId w:val="4"/>
+        </w:numPr>
+      </w:pPr>
+      <w:r>
+        <w:t>32555-ORDEQ:20050801:R:SR</w:t>
+      </w:r>
+      <w:r>
+        <w:tab/>
+        <w:t>OREGONDEQ</w:t>
+      </w:r>
+      <w:r>
+        <w:tab/>
+        <w:t>32555-ORDEQ</w:t>
+      </w:r>
+      <w:r>
+        <w:tab/>
+        <w:t>Twin Lakes Creek</w:t>
+      </w:r>
+    </w:p>
+    <w:p>
+      <w:pPr>
+        <w:pStyle w:val="ListParagraph"/>
+        <w:numPr>
+          <w:ilvl w:val="2"/>
+          <w:numId w:val="4"/>
+        </w:numPr>
+      </w:pPr>
+      <w:r>
+        <w:t>35813-ORDEQ:20000901:R:SR</w:t>
+      </w:r>
+      <w:r>
+        <w:tab/>
+        <w:t>USU(NOSTORETID)</w:t>
+      </w:r>
+      <w:r>
+        <w:tab/>
+        <w:t>35813-ORDEQ</w:t>
+      </w:r>
+      <w:r>
+        <w:tab/>
+        <w:t>LOSTINE R EF AT RM 2.8</w:t>
+      </w:r>
+    </w:p>
+    <w:p>
+      <w:pPr>
+        <w:pStyle w:val="ListParagraph"/>
+        <w:numPr>
+          <w:ilvl w:val="2"/>
+          <w:numId w:val="4"/>
+        </w:numPr>
+      </w:pPr>
+      <w:r>
+        <w:t>123437</w:t>
+      </w:r>
+      <w:r>
+        <w:tab/>
+        <w:t>USU(NOSTORETID)</w:t>
+      </w:r>
+      <w:r>
+        <w:tab/>
+        <w:t>PIBO:0892</w:t>
+      </w:r>
+      <w:r>
+        <w:tab/>
+        <w:t>Freezout Creek</w:t>
+      </w:r>
+    </w:p>
+    <w:p>
+      <w:pPr>
+        <w:pStyle w:val="ListParagraph"/>
+        <w:numPr>
+          <w:ilvl w:val="2"/>
+          <w:numId w:val="4"/>
+        </w:numPr>
+      </w:pPr>
+      <w:r>
+        <w:t>All predictors, 12 groups: X = 1.03, SD = 0.163</w:t>
+      </w:r>
+    </w:p>
+    <w:p>
+      <w:pPr>
+        <w:pStyle w:val="ListParagraph"/>
+        <w:numPr>
+          <w:ilvl w:val="2"/>
+          <w:numId w:val="4"/>
+        </w:numPr>
+      </w:pPr>
+      <w:r>
+        <w:t>Reduced predictors (9), 12 groups: X = 1.02, SD = 0.161</w:t>
+      </w:r>
+    </w:p>
+    <w:p>
+      <w:pPr>
+        <w:pStyle w:val="ListParagraph"/>
+        <w:numPr>
+          <w:ilvl w:val="1"/>
+          <w:numId w:val="4"/>
+        </w:numPr>
+      </w:pPr>
+      <w:r>
+        <w:t>5</w:t>
+      </w:r>
+      <w:r>
+        <w:rPr>
+          <w:vertAlign w:val="superscript"/>
+        </w:rPr>
+        <w:t>th</w:t>
+      </w:r>
+      <w:r>
+        <w:t xml:space="preserve"> run = No NBR, 6 outliers removed, 9 ref groups (n=224)</w:t>
+      </w:r>
+    </w:p>
+    <w:p>
+      <w:pPr>
+        <w:pStyle w:val="ListParagraph"/>
+        <w:numPr>
+          <w:ilvl w:val="2"/>
+          <w:numId w:val="4"/>
+        </w:numPr>
+      </w:pPr>
+      <w:r>
+        <w:t>Full: X = 1.036, SD = 0.167</w:t>
+      </w:r>
+    </w:p>
+    <w:p>
+      <w:pPr>
+        <w:pStyle w:val="ListParagraph"/>
+        <w:numPr>
+          <w:ilvl w:val="2"/>
+          <w:numId w:val="4"/>
+        </w:numPr>
+      </w:pPr>
+      <w:r>
+        <w:t xml:space="preserve">Reduced (9): </w:t>
+      </w:r>
+      <w:r>
+        <w:t>X = 1.025, SD = 0.169</w:t>
+      </w:r>
+    </w:p>
+    <w:p>
+      <w:pPr>
+        <w:pStyle w:val="ListParagraph"/>
+        <w:numPr>
+          <w:ilvl w:val="1"/>
+          <w:numId w:val="4"/>
+        </w:numPr>
+      </w:pPr>
+      <w:r>
+        <w:t>6</w:t>
+      </w:r>
+      <w:r>
+        <w:rPr>
+          <w:vertAlign w:val="superscript"/>
+        </w:rPr>
+        <w:t>th</w:t>
+      </w:r>
+      <w:r>
+        <w:t xml:space="preserve"> run: same, except add MSST and MWST back in</w:t>
+      </w:r>
+    </w:p>
+    <w:p>
+      <w:pPr>
+        <w:pStyle w:val="ListParagraph"/>
+        <w:numPr>
+          <w:ilvl w:val="2"/>
+          <w:numId w:val="4"/>
+        </w:numPr>
+      </w:pPr>
+      <w:r>
+        <w:t>Reduced (11):  X = 1.026, SD = 0.169</w:t>
+      </w:r>
+    </w:p>
+    <w:p>
+      <w:pPr>
+        <w:pStyle w:val="ListParagraph"/>
+        <w:numPr>
+          <w:ilvl w:val="2"/>
+          <w:numId w:val="4"/>
+        </w:numPr>
+      </w:pPr>
+      <w:r>
+        <w:t>No benefit</w:t>
+      </w:r>
+    </w:p>
+    <w:p>
+      <w:pPr>
+        <w:pStyle w:val="ListParagraph"/>
+        <w:numPr>
+          <w:ilvl w:val="1"/>
+          <w:numId w:val="4"/>
+        </w:numPr>
+      </w:pPr>
+      <w:r>
+        <w:t>7</w:t>
+      </w:r>
+      <w:r>
+        <w:rPr>
+          <w:vertAlign w:val="superscript"/>
+        </w:rPr>
+        <w:t>th</w:t>
+      </w:r>
+      <w:r>
+        <w:t xml:space="preserve"> run: 8 groups, 9 preds (diff, based on top varImp with 8 grps)</w:t>
+      </w:r>
+    </w:p>
+    <w:p>
+      <w:pPr>
+        <w:pStyle w:val="ListParagraph"/>
+        <w:numPr>
+          <w:ilvl w:val="2"/>
+          <w:numId w:val="4"/>
+        </w:numPr>
+      </w:pPr>
+      <w:r>
+        <w:t>FULL: X = 1.035, SD = 0.167</w:t>
+      </w:r>
+    </w:p>
+    <w:p>
+      <w:pPr>
+        <w:pStyle w:val="ListParagraph"/>
+        <w:numPr>
+          <w:ilvl w:val="2"/>
+          <w:numId w:val="4"/>
+        </w:numPr>
+      </w:pPr>
+      <w:r>
+        <w:t>REDUCED: X = 1.027, SD = 0.172</w:t>
+      </w:r>
+    </w:p>
+    <w:p>
+      <w:pPr>
+        <w:rPr>
+          <w:b/>
+          <w:bCs/>
+          <w:u w:val="single"/>
+        </w:rPr>
+      </w:pPr>
+      <w:r>
+        <w:rPr>
+          <w:b/>
+          <w:bCs/>
+          <w:u w:val="single"/>
+        </w:rPr>
+        <w:t>Outliers</w:t>
+      </w:r>
+    </w:p>
+    <w:p>
+      <w:pPr>
+        <w:pStyle w:val="ListParagraph"/>
+        <w:numPr>
+          <w:ilvl w:val="0"/>
+          <w:numId w:val="4"/>
+        </w:numPr>
+      </w:pPr>
+      <w:r>
+        <w:rPr>
+          <w:b/>
+          <w:bCs/>
+        </w:rPr>
+        <w:t>35752 = Horse Sign.</w:t>
+      </w:r>
+      <w:r>
+        <w:t xml:space="preserve">  </w:t>
+      </w:r>
+      <w:r>
+        <w:t xml:space="preserve">SW OR. </w:t>
+      </w:r>
+      <w:r>
+        <w:t>Used USU site, but dropped DEQ site (12092).  35752 = low diversity (</w:t>
+      </w:r>
+      <w:r>
+        <w:t>OTU richness = 17</w:t>
+      </w:r>
+      <w:r>
+        <w:t xml:space="preserve">), </w:t>
+      </w:r>
+      <w:r>
+        <w:rPr>
+          <w:color w:val="FF0000"/>
+        </w:rPr>
+        <w:t>switch back to 12092</w:t>
+      </w:r>
+      <w:r>
+        <w:rPr>
+          <w:color w:val="FF0000"/>
+        </w:rPr>
+        <w:t xml:space="preserve"> </w:t>
+      </w:r>
+      <w:r>
+        <w:rPr>
+          <w:color w:val="FF0000"/>
+        </w:rPr>
+        <w:t>(OTU rich = 46</w:t>
+      </w:r>
+      <w:r>
+        <w:rPr>
+          <w:color w:val="FF0000"/>
+        </w:rPr>
+        <w:t>)</w:t>
+      </w:r>
+    </w:p>
+    <w:p>
+      <w:pPr>
+        <w:pStyle w:val="ListParagraph"/>
+        <w:numPr>
+          <w:ilvl w:val="0"/>
+          <w:numId w:val="4"/>
+        </w:numPr>
+      </w:pPr>
+      <w:r>
+        <w:rPr>
+          <w:b/>
+          <w:bCs/>
+        </w:rPr>
+        <w:t>21814 = Chetco R</w:t>
+      </w:r>
+      <w:r>
+        <w:t xml:space="preserve">. </w:t>
+      </w:r>
+      <w:r>
+        <w:t xml:space="preserve">2001 Total rich ~ 18.  </w:t>
+      </w:r>
+    </w:p>
+    <w:p>
+      <w:pPr>
+        <w:pStyle w:val="ListParagraph"/>
+        <w:numPr>
+          <w:ilvl w:val="1"/>
+          <w:numId w:val="4"/>
+        </w:numPr>
+      </w:pPr>
+      <w:r>
+        <w:t>1999 richness ~ 17</w:t>
+      </w:r>
+    </w:p>
+    <w:p>
+      <w:pPr>
+        <w:pStyle w:val="ListParagraph"/>
+        <w:numPr>
+          <w:ilvl w:val="1"/>
+          <w:numId w:val="4"/>
+        </w:numPr>
+      </w:pPr>
+      <w:r>
+        <w:t>2000 = 24</w:t>
+      </w:r>
+    </w:p>
+    <w:p>
+      <w:pPr>
+        <w:pStyle w:val="ListParagraph"/>
+        <w:numPr>
+          <w:ilvl w:val="1"/>
+          <w:numId w:val="4"/>
+        </w:numPr>
+      </w:pPr>
+      <w:r>
+        <w:t xml:space="preserve">These low values are an artifact of where we </w:t>
+      </w:r>
+      <w:r>
+        <w:t>sampled</w:t>
+      </w:r>
+      <w:r>
+        <w:t xml:space="preserve"> in the reach.  The first half of reach is fast flowing boulder field.</w:t>
+      </w:r>
+      <w:r>
+        <w:t xml:space="preserve">  Very few bugs. Would sample differently given what I know now.</w:t>
+      </w:r>
+    </w:p>
+    <w:p>
+      <w:pPr>
+        <w:pStyle w:val="ListParagraph"/>
+        <w:numPr>
+          <w:ilvl w:val="1"/>
+          <w:numId w:val="4"/>
+        </w:numPr>
+        <w:rPr>
+          <w:color w:val="FF0000"/>
+        </w:rPr>
+      </w:pPr>
+      <w:r>
+        <w:rPr>
+          <w:color w:val="FF0000"/>
+        </w:rPr>
+        <w:t>Drop this site.</w:t>
+      </w:r>
+    </w:p>
+    <w:p>
+      <w:pPr>
+        <w:pStyle w:val="ListParagraph"/>
+        <w:numPr>
+          <w:ilvl w:val="0"/>
+          <w:numId w:val="4"/>
+        </w:numPr>
+      </w:pPr>
+      <w:r>
+        <w:rPr>
+          <w:b/>
+          <w:bCs/>
+        </w:rPr>
+        <w:t>30343 = Pollalie Creek.</w:t>
+      </w:r>
+      <w:r>
+        <w:t xml:space="preserve"> </w:t>
+      </w:r>
+      <w:r>
+        <w:t>Off Mt Hood.</w:t>
+      </w:r>
+      <w:r>
+        <w:t xml:space="preserve"> </w:t>
+      </w:r>
+      <w:r>
+        <w:t>O</w:t>
+      </w:r>
+      <w:r>
+        <w:t>TU</w:t>
+      </w:r>
+      <w:r>
+        <w:t xml:space="preserve"> rich = 24. Highest PCTICE—glacial influenced, lots of glacial till.  </w:t>
+      </w:r>
+      <w:r>
+        <w:rPr>
+          <w:color w:val="FF0000"/>
+        </w:rPr>
+        <w:t>DROP SITE.</w:t>
+      </w:r>
+    </w:p>
+    <w:p>
+      <w:pPr>
+        <w:pStyle w:val="ListParagraph"/>
+        <w:numPr>
+          <w:ilvl w:val="0"/>
+          <w:numId w:val="4"/>
+        </w:numPr>
+      </w:pPr>
+      <w:r>
+        <w:rPr>
+          <w:b/>
+          <w:bCs/>
+        </w:rPr>
+        <w:t>32555 = Twin Lakes.</w:t>
+      </w:r>
+      <w:r>
+        <w:t xml:space="preserve"> </w:t>
+      </w:r>
+      <w:r>
+        <w:t xml:space="preserve">Central Cascades. </w:t>
+      </w:r>
+      <w:r>
+        <w:t>OTU rich = 18.</w:t>
+      </w:r>
+      <w:r>
+        <w:t xml:space="preserve"> Close to lake edge, more of a wetland complex than a creek in this reach.  </w:t>
+      </w:r>
+      <w:r>
+        <w:rPr>
+          <w:color w:val="FF0000"/>
+        </w:rPr>
+        <w:t>DROP SITE</w:t>
+      </w:r>
+      <w:r>
+        <w:t>.</w:t>
+      </w:r>
+    </w:p>
+    <w:p>
+      <w:pPr>
+        <w:pStyle w:val="ListParagraph"/>
+        <w:numPr>
+          <w:ilvl w:val="0"/>
+          <w:numId w:val="4"/>
+        </w:numPr>
+      </w:pPr>
+      <w:r>
+        <w:rPr>
+          <w:b/>
+          <w:bCs/>
+        </w:rPr>
+        <w:t>35813 = EF Lostine.</w:t>
+      </w:r>
+      <w:r>
+        <w:t xml:space="preserve"> </w:t>
+      </w:r>
+      <w:r>
+        <w:t xml:space="preserve">Wallowas. </w:t>
+      </w:r>
+      <w:r>
+        <w:t xml:space="preserve">Poor taxonomic resolution. 23 out of 58 records are DNI due to poor resolution—including 127 “Plecoptera”. Looks glacially influenced, based on sat imagery (water color), but PCTICE is 0…? </w:t>
+      </w:r>
+      <w:r>
+        <w:rPr>
+          <w:color w:val="FF0000"/>
+        </w:rPr>
+        <w:t>DROP SITE</w:t>
+      </w:r>
+      <w:r>
+        <w:t>.</w:t>
+      </w:r>
+    </w:p>
+    <w:p>
+      <w:pPr>
+        <w:pStyle w:val="ListParagraph"/>
+        <w:numPr>
+          <w:ilvl w:val="0"/>
+          <w:numId w:val="4"/>
+        </w:numPr>
+      </w:pPr>
+      <w:r>
+        <w:rPr>
+          <w:b/>
+          <w:bCs/>
+        </w:rPr>
+        <w:t>123437 = Freezeout.</w:t>
+      </w:r>
+      <w:r>
+        <w:t xml:space="preserve">  </w:t>
+      </w:r>
+      <w:r>
+        <w:t xml:space="preserve">Near Hells Canyon. </w:t>
+      </w:r>
+      <w:r>
+        <w:t xml:space="preserve">Low OTU rich—mostly due to extreme dominance by Simulium taking up most of counts.  </w:t>
+      </w:r>
+      <w:r>
+        <w:rPr>
+          <w:color w:val="FF0000"/>
+        </w:rPr>
+        <w:t>Use sample 152645 instead</w:t>
+      </w:r>
+      <w:r>
+        <w:t>.</w:t>
+      </w:r>
+    </w:p>
+    <w:p>
+      <w:pPr>
+        <w:pStyle w:val="ListParagraph"/>
+        <w:numPr>
+          <w:ilvl w:val="0"/>
+          <w:numId w:val="4"/>
+        </w:numPr>
+        <w:rPr>
+          <w:color w:val="FF0000"/>
+        </w:rPr>
+      </w:pPr>
+      <w:r>
+        <w:rPr>
+          <w:b/>
+          <w:bCs/>
+        </w:rPr>
+        <w:t>35618 = Miller</w:t>
+      </w:r>
+      <w:r>
+        <w:t xml:space="preserve">.  Downstream of a lake with several campgrounds, roads.  Passes ref criteria, but looks close. OTU rich = 24. </w:t>
+      </w:r>
+      <w:r>
+        <w:rPr>
+          <w:color w:val="FF0000"/>
+        </w:rPr>
+        <w:t>Drop due to disturbances.</w:t>
+      </w:r>
+    </w:p>
+    <w:p>
+      <w:pPr>
+        <w:pStyle w:val="ListParagraph"/>
+        <w:numPr>
+          <w:ilvl w:val="0"/>
+          <w:numId w:val="4"/>
+        </w:numPr>
+      </w:pPr>
+      <w:r>
+        <w:rPr>
+          <w:b/>
+          <w:bCs/>
+        </w:rPr>
+        <w:lastRenderedPageBreak/>
+        <w:t>24044 = Mill Creek</w:t>
+      </w:r>
+      <w:r>
+        <w:t xml:space="preserve">. Relatively short stretch of creek between two lakes, near upper watershed. </w:t>
+      </w:r>
+      <w:r>
+        <w:t xml:space="preserve">Pretty good richness, but 2/3 of the sample is tied up in one midge taxon.  This seems to be common in near-lake settings.  Certainly not impaired based on the taxa list.  Not enough reasons to exclude, but </w:t>
+      </w:r>
+      <w:r>
+        <w:rPr>
+          <w:u w:val="single"/>
+        </w:rPr>
+        <w:t>lake effect sites might be considered outliers</w:t>
+      </w:r>
+      <w:r>
+        <w:t>?</w:t>
+      </w:r>
+    </w:p>
+    <w:p>
+      <w:pPr>
+        <w:pStyle w:val="ListParagraph"/>
+        <w:numPr>
+          <w:ilvl w:val="0"/>
+          <w:numId w:val="4"/>
+        </w:numPr>
+      </w:pPr>
+      <w:r>
+        <w:rPr>
+          <w:b/>
+          <w:bCs/>
+        </w:rPr>
+        <w:t>21812 SF Salmon</w:t>
+      </w:r>
+      <w:r>
+        <w:t>. Multiple samples from USU (1998) and DEQ (1999).</w:t>
+      </w:r>
+      <w:r>
+        <w:t xml:space="preserve"> Initial sample used () was USU. These samples have more DNI taxa, use DEQ where possible.  </w:t>
+      </w:r>
+      <w:r>
+        <w:rPr>
+          <w:color w:val="FF0000"/>
+        </w:rPr>
+        <w:t>Switch to ‘</w:t>
+      </w:r>
+      <w:r>
+        <w:rPr>
+          <w:rFonts w:ascii="Calibri" w:eastAsia="Times New Roman" w:hAnsi="Calibri" w:cs="Calibri"/>
+          <w:color w:val="FF0000"/>
+          <w:kern w:val="0"/>
+          <w14:ligatures w14:val="none"/>
+        </w:rPr>
+        <w:t>21821-ORDEQ:19990803:R:SR’</w:t>
+      </w:r>
+      <w:r>
+        <w:rPr>
+          <w:rFonts w:ascii="Calibri" w:eastAsia="Times New Roman" w:hAnsi="Calibri" w:cs="Calibri"/>
+          <w:color w:val="000000"/>
+          <w:kern w:val="0"/>
+          <w14:ligatures w14:val="none"/>
+        </w:rPr>
+        <w:t>.</w:t>
+      </w:r>
+    </w:p>
+    <w:p>
+      <w:pPr>
+        <w:pStyle w:val="ListParagraph"/>
+        <w:numPr>
+          <w:ilvl w:val="0"/>
+          <w:numId w:val="4"/>
+        </w:numPr>
+      </w:pPr>
+      <w:r>
+        <w:rPr>
+          <w:b/>
+          <w:bCs/>
+        </w:rPr>
+        <w:t>13200 = Trib to Salmon</w:t>
+      </w:r>
+      <w:r>
+        <w:t>.</w:t>
+      </w:r>
+      <w:r>
+        <w:t xml:space="preserve"> </w:t>
+      </w:r>
+      <w:r>
+        <w:t>Very low total abundance, dominated by B. tri.</w:t>
+      </w:r>
+      <w:r>
+        <w:t xml:space="preserve"> (80%).  No disturbance, no outlier conditions.</w:t>
+      </w:r>
+    </w:p>
+    <w:p>
+      <w:pPr>
+        <w:pStyle w:val="ListParagraph"/>
+        <w:numPr>
+          <w:ilvl w:val="0"/>
+          <w:numId w:val="4"/>
+        </w:numPr>
+      </w:pPr>
+      <w:r>
+        <w:rPr>
+          <w:b/>
+          <w:bCs/>
+        </w:rPr>
+        <w:t>12894 Cultus</w:t>
+      </w:r>
+      <w:r>
+        <w:t>.</w:t>
+      </w:r>
+      <w:r>
+        <w:t xml:space="preserve"> 1998 DEQ sample, could remove because of that--methods slightly different (300 ct target).</w:t>
+      </w:r>
+      <w:r>
+        <w:t xml:space="preserve"> </w:t>
+      </w:r>
+      <w:r>
+        <w:rPr>
+          <w:color w:val="FF0000"/>
+        </w:rPr>
+        <w:t>DROP SAMPLE</w:t>
+      </w:r>
+      <w:r>
+        <w:t>.</w:t>
+      </w:r>
+    </w:p>
+    <w:p>
+      <w:pPr>
+        <w:pStyle w:val="ListParagraph"/>
+        <w:numPr>
+          <w:ilvl w:val="0"/>
+          <w:numId w:val="4"/>
+        </w:numPr>
+      </w:pPr>
+      <w:r>
+        <w:rPr>
+          <w:b/>
+          <w:bCs/>
+        </w:rPr>
+        <w:t>35633 = NF Whychus</w:t>
+      </w:r>
+      <w:r>
+        <w:t xml:space="preserve">.  Glacial dominated.  Outlier.  </w:t>
+      </w:r>
+      <w:r>
+        <w:rPr>
+          <w:color w:val="FF0000"/>
+        </w:rPr>
+        <w:t>DROP SITE</w:t>
+      </w:r>
+      <w:r>
+        <w:t>.</w:t>
+      </w:r>
+    </w:p>
+    <w:p>
+      <w:pPr>
+        <w:pStyle w:val="ListParagraph"/>
+        <w:numPr>
+          <w:ilvl w:val="0"/>
+          <w:numId w:val="4"/>
+        </w:numPr>
+      </w:pPr>
+      <w:r>
+        <w:rPr>
+          <w:b/>
+          <w:bCs/>
+        </w:rPr>
+        <w:t xml:space="preserve">PIBO:0886 = Cottonwood (NE OR). </w:t>
+      </w:r>
+      <w:r>
+        <w:t xml:space="preserve">3 samples from 04 – 14.  Sat imagery suggests this is intermittent at best and some years completely dry.  The point looks to be the bottom end of water for most years, with interrupted flow above most years.  </w:t>
+      </w:r>
+      <w:r>
+        <w:rPr>
+          <w:b/>
+          <w:bCs/>
+          <w:color w:val="FF0000"/>
+        </w:rPr>
+        <w:t>DROP SITE?</w:t>
+      </w:r>
+    </w:p>
+    <w:p>
+      <w:pPr>
+        <w:pStyle w:val="ListParagraph"/>
+        <w:numPr>
+          <w:ilvl w:val="0"/>
+          <w:numId w:val="4"/>
+        </w:numPr>
+      </w:pPr>
+      <w:r>
+        <w:rPr>
+          <w:b/>
+          <w:bCs/>
+        </w:rPr>
+        <w:t>134530 Dutch Flat.</w:t>
+      </w:r>
+      <w:r>
+        <w:t xml:space="preserve">  Bad sample, really low richness.  </w:t>
+      </w:r>
+      <w:r>
+        <w:rPr>
+          <w:b/>
+          <w:bCs/>
+          <w:color w:val="FF0000"/>
+        </w:rPr>
+        <w:t>Replace with  140016.</w:t>
+      </w:r>
+    </w:p>
+    <w:p>
+      <w:pPr>
+        <w:pStyle w:val="ListParagraph"/>
+        <w:numPr>
+          <w:ilvl w:val="0"/>
+          <w:numId w:val="4"/>
+        </w:numPr>
+      </w:pPr>
+      <w:r>
+        <w:rPr>
+          <w:b/>
+          <w:bCs/>
+        </w:rPr>
+        <w:t>121071 EF Annie.</w:t>
+      </w:r>
+      <w:r>
+        <w:t xml:space="preserve"> EXTREME dominance, 500 Baetis.</w:t>
+      </w:r>
+      <w:r>
+        <w:t xml:space="preserve"> </w:t>
+      </w:r>
+      <w:r>
+        <w:rPr>
+          <w:color w:val="FF0000"/>
+        </w:rPr>
+        <w:t>DROP SITE</w:t>
+      </w:r>
+      <w:r>
+        <w:t>.</w:t>
+      </w:r>
+    </w:p>
+    <w:p>
+      <w:pPr>
+        <w:pStyle w:val="ListParagraph"/>
+        <w:numPr>
+          <w:ilvl w:val="0"/>
+          <w:numId w:val="4"/>
+        </w:numPr>
+      </w:pPr>
+      <w:r>
+        <w:rPr>
+          <w:b/>
+          <w:bCs/>
+        </w:rPr>
+        <w:t>24426 Trib to Strawberry.</w:t>
+      </w:r>
+      <w:r>
+        <w:t xml:space="preserve">  Lots of DNI.  </w:t>
+      </w:r>
+      <w:r>
+        <w:rPr>
+          <w:b/>
+          <w:bCs/>
+          <w:color w:val="FF0000"/>
+        </w:rPr>
+        <w:t>Replace with 24426-ORDEQ:20010719:R:SR.</w:t>
+      </w:r>
+    </w:p>
+    <w:p>
+      <w:pPr>
+        <w:rPr>
+          <w:b/>
+          <w:bCs/>
+          <w:sz w:val="28"/>
+          <w:szCs w:val="28"/>
+        </w:rPr>
+      </w:pPr>
+      <w:r>
+        <w:rPr>
+          <w:b/>
+          <w:bCs/>
+          <w:sz w:val="28"/>
+          <w:szCs w:val="28"/>
+        </w:rPr>
+        <w:t>Start over modeling after removing outliers</w:t>
+      </w:r>
+    </w:p>
+    <w:p>
+      <w:pPr>
+        <w:pStyle w:val="ListParagraph"/>
+        <w:numPr>
+          <w:ilvl w:val="0"/>
+          <w:numId w:val="4"/>
+        </w:numPr>
+      </w:pPr>
+      <w:r>
+        <w:t>257 ref sites brought in</w:t>
+      </w:r>
+    </w:p>
+    <w:p>
+      <w:pPr>
+        <w:pStyle w:val="ListParagraph"/>
+        <w:numPr>
+          <w:ilvl w:val="0"/>
+          <w:numId w:val="4"/>
+        </w:numPr>
+      </w:pPr>
+      <w:r>
+        <w:t>Remove NBR</w:t>
+      </w:r>
+    </w:p>
+    <w:p>
+      <w:pPr>
+        <w:pStyle w:val="ListParagraph"/>
+        <w:numPr>
+          <w:ilvl w:val="0"/>
+          <w:numId w:val="4"/>
+        </w:numPr>
+      </w:pPr>
+      <w:r>
+        <w:t>Remove Miller 35618</w:t>
+      </w:r>
+    </w:p>
+    <w:p>
+      <w:pPr>
+        <w:pStyle w:val="ListParagraph"/>
+        <w:numPr>
+          <w:ilvl w:val="0"/>
+          <w:numId w:val="4"/>
+        </w:numPr>
+      </w:pPr>
+      <w:r>
+        <w:t>221 ref sites total in model</w:t>
+      </w:r>
+    </w:p>
+    <w:p>
+      <w:pPr>
+        <w:pStyle w:val="ListParagraph"/>
+        <w:numPr>
+          <w:ilvl w:val="0"/>
+          <w:numId w:val="4"/>
+        </w:numPr>
+      </w:pPr>
+      <w:r>
+        <w:t>1</w:t>
+      </w:r>
+      <w:r>
+        <w:rPr>
+          <w:vertAlign w:val="superscript"/>
+        </w:rPr>
+        <w:t>st</w:t>
+      </w:r>
+      <w:r>
+        <w:t xml:space="preserve"> run:</w:t>
+      </w:r>
+    </w:p>
+    <w:p>
+      <w:pPr>
+        <w:pStyle w:val="ListParagraph"/>
+        <w:numPr>
+          <w:ilvl w:val="1"/>
+          <w:numId w:val="4"/>
+        </w:numPr>
+        <w:rPr>
+          <w:highlight w:val="green"/>
+        </w:rPr>
+      </w:pPr>
+      <w:r>
+        <w:rPr>
+          <w:highlight w:val="green"/>
+        </w:rPr>
+        <w:t>8 ref groups</w:t>
+      </w:r>
+    </w:p>
+    <w:p>
+      <w:pPr>
+        <w:pStyle w:val="ListParagraph"/>
+        <w:numPr>
+          <w:ilvl w:val="2"/>
+          <w:numId w:val="4"/>
+        </w:numPr>
+        <w:rPr>
+          <w:highlight w:val="green"/>
+        </w:rPr>
+      </w:pPr>
+      <w:r>
+        <w:rPr>
+          <w:highlight w:val="green"/>
+        </w:rPr>
+        <w:t>Full X = 1/034, SD = 0.161 (Null SD = 0.173), rep SD = 0.1311</w:t>
+      </w:r>
+    </w:p>
+    <w:p>
+      <w:pPr>
+        <w:pStyle w:val="ListParagraph"/>
+        <w:numPr>
+          <w:ilvl w:val="2"/>
+          <w:numId w:val="4"/>
+        </w:numPr>
+        <w:rPr>
+          <w:highlight w:val="green"/>
+        </w:rPr>
+      </w:pPr>
+      <w:r>
+        <w:rPr>
+          <w:highlight w:val="green"/>
+        </w:rPr>
+        <w:t xml:space="preserve">Reduced (6 preds: </w:t>
+      </w:r>
+      <w:r>
+        <w:rPr>
+          <w:highlight w:val="green"/>
+        </w:rPr>
+        <w:t>TMAX8110,BFI,ELEV,MWST_mean08.14,CLAY,PRECIP8110</w:t>
+      </w:r>
+      <w:r>
+        <w:rPr>
+          <w:highlight w:val="green"/>
+        </w:rPr>
+        <w:t>)</w:t>
+      </w:r>
+    </w:p>
+    <w:p>
+      <w:pPr>
+        <w:pStyle w:val="ListParagraph"/>
+        <w:numPr>
+          <w:ilvl w:val="3"/>
+          <w:numId w:val="4"/>
+        </w:numPr>
+        <w:rPr>
+          <w:highlight w:val="green"/>
+        </w:rPr>
+      </w:pPr>
+      <w:r>
+        <w:rPr>
+          <w:highlight w:val="green"/>
+        </w:rPr>
+        <w:t>X = 1.012, SD = 0.162 (Null 0.173), rep SD = 0.1288</w:t>
+      </w:r>
+    </w:p>
+    <w:p>
+      <w:pPr>
+        <w:pStyle w:val="ListParagraph"/>
+        <w:numPr>
+          <w:ilvl w:val="3"/>
+          <w:numId w:val="4"/>
+        </w:numPr>
+        <w:rPr>
+          <w:highlight w:val="green"/>
+        </w:rPr>
+      </w:pPr>
+      <w:r>
+        <w:rPr>
+          <w:highlight w:val="green"/>
+        </w:rPr>
+        <w:t>GOOD!!!!!</w:t>
+      </w:r>
+    </w:p>
+    <w:p>
+      <w:pPr>
+        <w:pStyle w:val="ListParagraph"/>
+        <w:numPr>
+          <w:ilvl w:val="0"/>
+          <w:numId w:val="4"/>
+        </w:numPr>
+        <w:shd w:val="clear" w:color="auto" w:fill="002240"/>
+        <w:tabs>
+          <w:tab w:val="left" w:pos="916"/>
+          <w:tab w:val="left" w:pos="1832"/>
+          <w:tab w:val="left" w:pos="2748"/>
+          <w:tab w:val="left" w:pos="3664"/>
+          <w:tab w:val="left" w:pos="4580"/>
+          <w:tab w:val="left" w:pos="5496"/>
+          <w:tab w:val="left" w:pos="6412"/>
+          <w:tab w:val="left" w:pos="7328"/>
+          <w:tab w:val="left" w:pos="8244"/>
+          <w:tab w:val="left" w:pos="9160"/>
+          <w:tab w:val="left" w:pos="10076"/>
+          <w:tab w:val="left" w:pos="10992"/>
+          <w:tab w:val="left" w:pos="11908"/>
+          <w:tab w:val="left" w:pos="12824"/>
+          <w:tab w:val="left" w:pos="13740"/>
+          <w:tab w:val="left" w:pos="14656"/>
+        </w:tabs>
+        <w:wordWrap w:val="0"/>
+        <w:spacing w:after="0" w:line="240" w:lineRule="auto"/>
+        <w:rPr>
+          <w:rFonts w:ascii="Lucida Console" w:eastAsia="Times New Roman" w:hAnsi="Lucida Console" w:cs="Courier New"/>
+          <w:color w:val="FFFFFF"/>
+          <w:kern w:val="0"/>
+          <w:sz w:val="20"/>
+          <w:szCs w:val="20"/>
+          <w:bdr w:val="none" w:sz="0" w:space="0" w:color="auto" w:frame="1"/>
+          <w14:ligatures w14:val="none"/>
+        </w:rPr>
+      </w:pPr>
+      <w:r>
+        <w:rPr>
+          <w:rFonts w:ascii="Lucida Console" w:eastAsia="Times New Roman" w:hAnsi="Lucida Console" w:cs="Courier New"/>
+          <w:color w:val="FFFFFF"/>
+          <w:kern w:val="0"/>
+          <w:sz w:val="20"/>
+          <w:szCs w:val="20"/>
+          <w:bdr w:val="none" w:sz="0" w:space="0" w:color="auto" w:frame="1"/>
+          <w14:ligatures w14:val="none"/>
+        </w:rPr>
+        <w:t>grps.8</w:t>
+      </w:r>
+    </w:p>
+    <w:p>
+      <w:pPr>
+        <w:pStyle w:val="ListParagraph"/>
+        <w:numPr>
+          <w:ilvl w:val="0"/>
+          <w:numId w:val="4"/>
+        </w:numPr>
+        <w:shd w:val="clear" w:color="auto" w:fill="002240"/>
+        <w:tabs>
+          <w:tab w:val="left" w:pos="916"/>
+          <w:tab w:val="left" w:pos="1832"/>
+          <w:tab w:val="left" w:pos="2748"/>
+          <w:tab w:val="left" w:pos="3664"/>
+          <w:tab w:val="left" w:pos="4580"/>
+          <w:tab w:val="left" w:pos="5496"/>
+          <w:tab w:val="left" w:pos="6412"/>
+          <w:tab w:val="left" w:pos="7328"/>
+          <w:tab w:val="left" w:pos="8244"/>
+          <w:tab w:val="left" w:pos="9160"/>
+          <w:tab w:val="left" w:pos="10076"/>
+          <w:tab w:val="left" w:pos="10992"/>
+          <w:tab w:val="left" w:pos="11908"/>
+          <w:tab w:val="left" w:pos="12824"/>
+          <w:tab w:val="left" w:pos="13740"/>
+          <w:tab w:val="left" w:pos="14656"/>
+        </w:tabs>
+        <w:wordWrap w:val="0"/>
+        <w:spacing w:after="0" w:line="240" w:lineRule="auto"/>
+        <w:rPr>
+          <w:rFonts w:ascii="Lucida Console" w:eastAsia="Times New Roman" w:hAnsi="Lucida Console" w:cs="Courier New"/>
+          <w:color w:val="FFFFFF"/>
+          <w:kern w:val="0"/>
+          <w:sz w:val="20"/>
+          <w:szCs w:val="20"/>
+          <w:bdr w:val="none" w:sz="0" w:space="0" w:color="auto" w:frame="1"/>
+          <w14:ligatures w14:val="none"/>
+        </w:rPr>
+      </w:pPr>
+      <w:r>
+        <w:rPr>
+          <w:rFonts w:ascii="Lucida Console" w:eastAsia="Times New Roman" w:hAnsi="Lucida Console" w:cs="Courier New"/>
+          <w:color w:val="FFFFFF"/>
+          <w:kern w:val="0"/>
+          <w:sz w:val="20"/>
+          <w:szCs w:val="20"/>
+          <w:bdr w:val="none" w:sz="0" w:space="0" w:color="auto" w:frame="1"/>
+          <w14:ligatures w14:val="none"/>
+        </w:rPr>
+        <w:t xml:space="preserve"> 1  2  3  4  5  6  7  8 </w:t>
+      </w:r>
+    </w:p>
+    <w:p>
+      <w:pPr>
+        <w:pStyle w:val="ListParagraph"/>
+        <w:numPr>
+          <w:ilvl w:val="0"/>
+          <w:numId w:val="4"/>
+        </w:numPr>
+        <w:shd w:val="clear" w:color="auto" w:fill="002240"/>
+        <w:tabs>
+          <w:tab w:val="left" w:pos="916"/>
+          <w:tab w:val="left" w:pos="1832"/>
+          <w:tab w:val="left" w:pos="2748"/>
+          <w:tab w:val="left" w:pos="3664"/>
+          <w:tab w:val="left" w:pos="4580"/>
+          <w:tab w:val="left" w:pos="5496"/>
+          <w:tab w:val="left" w:pos="6412"/>
+          <w:tab w:val="left" w:pos="7328"/>
+          <w:tab w:val="left" w:pos="8244"/>
+          <w:tab w:val="left" w:pos="9160"/>
+          <w:tab w:val="left" w:pos="10076"/>
+          <w:tab w:val="left" w:pos="10992"/>
+          <w:tab w:val="left" w:pos="11908"/>
+          <w:tab w:val="left" w:pos="12824"/>
+          <w:tab w:val="left" w:pos="13740"/>
+          <w:tab w:val="left" w:pos="14656"/>
+        </w:tabs>
+        <w:wordWrap w:val="0"/>
+        <w:spacing w:after="0" w:line="240" w:lineRule="auto"/>
+        <w:rPr>
+          <w:rFonts w:ascii="Lucida Console" w:eastAsia="Times New Roman" w:hAnsi="Lucida Console" w:cs="Courier New"/>
+          <w:color w:val="FFFFFF"/>
+          <w:kern w:val="0"/>
+          <w:sz w:val="20"/>
+          <w:szCs w:val="20"/>
+          <w14:ligatures w14:val="none"/>
+        </w:rPr>
+      </w:pPr>
+      <w:r>
+        <w:rPr>
+          <w:rFonts w:ascii="Lucida Console" w:eastAsia="Times New Roman" w:hAnsi="Lucida Console" w:cs="Courier New"/>
+          <w:color w:val="FFFFFF"/>
+          <w:kern w:val="0"/>
+          <w:sz w:val="20"/>
+          <w:szCs w:val="20"/>
+          <w:bdr w:val="none" w:sz="0" w:space="0" w:color="auto" w:frame="1"/>
+          <w14:ligatures w14:val="none"/>
+        </w:rPr>
+        <w:t xml:space="preserve">25 26 16 38 16 38 28 34 </w:t>
+      </w:r>
+    </w:p>
+    <w:p>
+      <w:pPr>
+        <w:pStyle w:val="ListParagraph"/>
+        <w:numPr>
+          <w:ilvl w:val="3"/>
+          <w:numId w:val="4"/>
+        </w:numPr>
+      </w:pPr>
+    </w:p>
+    <w:p>
+      <w:pPr>
+        <w:pStyle w:val="ListParagraph"/>
+        <w:numPr>
+          <w:ilvl w:val="1"/>
+          <w:numId w:val="4"/>
+        </w:numPr>
+      </w:pPr>
+      <w:r>
+        <w:t>9 ref groups, same 6 predictors</w:t>
+      </w:r>
+    </w:p>
+    <w:p>
+      <w:pPr>
+        <w:pStyle w:val="ListParagraph"/>
+        <w:numPr>
+          <w:ilvl w:val="2"/>
+          <w:numId w:val="4"/>
+        </w:numPr>
+      </w:pPr>
+      <w:r>
+        <w:t>Reduced: 1.011, SD  0.159, rep SD = 0.1288</w:t>
+      </w:r>
+    </w:p>
+    <w:p>
+      <w:pPr>
+        <w:pStyle w:val="ListParagraph"/>
+        <w:numPr>
+          <w:ilvl w:val="2"/>
+          <w:numId w:val="4"/>
+        </w:numPr>
+      </w:pPr>
+      <w:r>
+        <w:t>Pretty much the same but a little better.</w:t>
+      </w:r>
+    </w:p>
+    <w:p>
+      <w:pPr>
+        <w:pStyle w:val="ListParagraph"/>
+        <w:numPr>
+          <w:ilvl w:val="2"/>
+          <w:numId w:val="4"/>
+        </w:numPr>
+      </w:pPr>
+      <w:r>
+        <w:t>Stick with 8, as 9 ref groups has one group with 9 sites.</w:t>
+      </w:r>
+    </w:p>
     <w:p/>
+    <w:p>
+      <w:pPr>
+        <w:rPr>
+          <w:b/>
+          <w:bCs/>
+          <w:sz w:val="28"/>
+          <w:szCs w:val="28"/>
+        </w:rPr>
+      </w:pPr>
+      <w:r>
+        <w:rPr>
+          <w:b/>
+          <w:bCs/>
+          <w:sz w:val="28"/>
+          <w:szCs w:val="28"/>
+        </w:rPr>
+        <w:t>Model validation</w:t>
+      </w:r>
+    </w:p>
+    <w:p>
+      <w:pPr>
+        <w:pStyle w:val="ListParagraph"/>
+        <w:numPr>
+          <w:ilvl w:val="0"/>
+          <w:numId w:val="6"/>
+        </w:numPr>
+      </w:pPr>
+      <w:r>
+        <w:t>Compare 2024 O/E to 2005 O/E</w:t>
+      </w:r>
+    </w:p>
+    <w:p>
+      <w:pPr>
+        <w:pStyle w:val="ListParagraph"/>
+        <w:numPr>
+          <w:ilvl w:val="0"/>
+          <w:numId w:val="6"/>
+        </w:numPr>
+      </w:pPr>
+      <w:r>
+        <w:br w:type="page"/>
+      </w:r>
+      <w:r>
+        <w:lastRenderedPageBreak/>
+        <w:t>Sensitivity: % Most Disturbed actually score poor</w:t>
+      </w:r>
+    </w:p>
+    <w:p>
+      <w:pPr>
+        <w:pStyle w:val="ListParagraph"/>
+      </w:pPr>
+    </w:p>
+    <w:p>
+      <w:pPr>
+        <w:pStyle w:val="ListParagraph"/>
+        <w:numPr>
+          <w:ilvl w:val="1"/>
+          <w:numId w:val="6"/>
+        </w:numPr>
+      </w:pPr>
+      <w:r>
+        <w:t>Use 10</w:t>
+      </w:r>
+      <w:r>
+        <w:rPr>
+          <w:vertAlign w:val="superscript"/>
+        </w:rPr>
+        <w:t>th</w:t>
+      </w:r>
+      <w:r>
+        <w:t xml:space="preserve"> percentile of ref O/E to start</w:t>
+      </w:r>
+    </w:p>
+    <w:p>
+      <w:pPr>
+        <w:pStyle w:val="ListParagraph"/>
+      </w:pPr>
+    </w:p>
+    <w:p>
+      <w:pPr>
+        <w:ind w:firstLine="720"/>
+      </w:pPr>
+    </w:p>
     <w:p/>
-    <w:p/>
-    <w:p>
-      <w:pPr>
-        <w:rPr>
-          <w:b/>
-          <w:bCs/>
-        </w:rPr>
-      </w:pPr>
-      <w:r>
+    <w:p>
+      <w:pPr>
         <w:rPr>
           <w:b/>
           <w:bCs/>
           <w:sz w:val="56"/>
           <w:szCs w:val="56"/>
         </w:rPr>
+      </w:pPr>
+      <w:r>
+        <w:rPr>
+          <w:b/>
+          <w:bCs/>
+          <w:sz w:val="56"/>
+          <w:szCs w:val="56"/>
+        </w:rPr>
+        <w:br w:type="page"/>
+      </w:r>
+    </w:p>
+    <w:p>
+      <w:pPr>
+        <w:rPr>
+          <w:b/>
+          <w:bCs/>
+        </w:rPr>
+      </w:pPr>
+      <w:r>
+        <w:rPr>
+          <w:b/>
+          <w:bCs/>
+          <w:sz w:val="56"/>
+          <w:szCs w:val="56"/>
+        </w:rPr>
+        <w:lastRenderedPageBreak/>
         <w:t>OLD</w:t>
+      </w:r>
+      <w:r>
+        <w:rPr>
+          <w:b/>
+          <w:bCs/>
+          <w:sz w:val="56"/>
+          <w:szCs w:val="56"/>
+        </w:rPr>
+        <w:t xml:space="preserve"> attempts</w:t>
       </w:r>
       <w:r>
         <w:rPr>
@@ -743,16 +2237,16 @@
           <w:numId w:val="1"/>
         </w:numPr>
       </w:pPr>
-      <w:commentRangeStart w:id="0"/>
+      <w:commentRangeStart w:id="1"/>
       <w:r>
         <w:t>Bug data</w:t>
       </w:r>
-      <w:commentRangeEnd w:id="0"/>
+      <w:commentRangeEnd w:id="1"/>
       <w:r>
         <w:rPr>
           <w:rStyle w:val="CommentReference"/>
         </w:rPr>
-        <w:commentReference w:id="0"/>
+        <w:commentReference w:id="1"/>
       </w:r>
     </w:p>
     <w:p>
@@ -764,15 +2258,7 @@
         </w:numPr>
       </w:pPr>
       <w:r>
-        <w:t xml:space="preserve">We shipped ref data to </w:t>
-      </w:r>
-      <w:proofErr w:type="gramStart"/>
-      <w:r>
-        <w:t>Trip</w:t>
-      </w:r>
-      <w:proofErr w:type="gramEnd"/>
-      <w:r>
-        <w:t xml:space="preserve"> and he sent it back to us, subsampled to 300 count.</w:t>
+        <w:t>We shipped ref data to Trip and he sent it back to us, subsampled to 300 count.</w:t>
       </w:r>
     </w:p>
     <w:p>
@@ -826,16 +2312,7 @@
         </w:numPr>
       </w:pPr>
       <w:r>
-        <w:lastRenderedPageBreak/>
-        <w:t xml:space="preserve">Watershed areas compared to </w:t>
-      </w:r>
-      <w:proofErr w:type="spellStart"/>
-      <w:r>
-        <w:t>StreamStats</w:t>
-      </w:r>
-      <w:proofErr w:type="spellEnd"/>
-      <w:r>
-        <w:t xml:space="preserve"> (USGS): &gt;5km2 r = 0.99, &lt; 5km2 r = -0.38</w:t>
+        <w:t>Watershed areas compared to StreamStats (USGS): &gt;5km2 r = 0.99, &lt; 5km2 r = -0.38</w:t>
       </w:r>
     </w:p>
     <w:p>
@@ -871,13 +2348,8 @@
         </w:numPr>
       </w:pPr>
       <w:r>
-        <w:t xml:space="preserve">Used PCA as a first guide to selecting </w:t>
-      </w:r>
-      <w:proofErr w:type="gramStart"/>
-      <w:r>
-        <w:t>variables</w:t>
-      </w:r>
-      <w:proofErr w:type="gramEnd"/>
+        <w:t>Used PCA as a first guide to selecting variables</w:t>
+      </w:r>
     </w:p>
     <w:p>
       <w:pPr>
@@ -912,13 +2384,8 @@
         </w:numPr>
       </w:pPr>
       <w:r>
-        <w:t xml:space="preserve">Build full RF model with all predictors, then use VIP to narrow down the </w:t>
-      </w:r>
-      <w:proofErr w:type="gramStart"/>
-      <w:r>
-        <w:t>list</w:t>
-      </w:r>
-      <w:proofErr w:type="gramEnd"/>
+        <w:t>Build full RF model with all predictors, then use VIP to narrow down the list</w:t>
+      </w:r>
     </w:p>
     <w:p>
       <w:pPr>
@@ -944,13 +2411,8 @@
         </w:numPr>
       </w:pPr>
       <w:r>
-        <w:t xml:space="preserve">True with SE OR </w:t>
-      </w:r>
-      <w:proofErr w:type="gramStart"/>
-      <w:r>
-        <w:t>included</w:t>
-      </w:r>
-      <w:proofErr w:type="gramEnd"/>
+        <w:t>True with SE OR included</w:t>
+      </w:r>
     </w:p>
     <w:p>
       <w:pPr>
@@ -961,13 +2423,8 @@
         </w:numPr>
       </w:pPr>
       <w:r>
-        <w:t xml:space="preserve">Chuck suggested removing 4 (?) outlier samples—2 of which were high elevation and </w:t>
-      </w:r>
-      <w:proofErr w:type="gramStart"/>
-      <w:r>
-        <w:t>glacial</w:t>
-      </w:r>
-      <w:proofErr w:type="gramEnd"/>
+        <w:t>Chuck suggested removing 4 (?) outlier samples—2 of which were high elevation and glacial</w:t>
+      </w:r>
     </w:p>
     <w:p>
       <w:pPr>
@@ -1005,13 +2462,8 @@
         </w:numPr>
       </w:pPr>
       <w:r>
-        <w:t xml:space="preserve">Explored potential for Lab </w:t>
-      </w:r>
-      <w:proofErr w:type="gramStart"/>
-      <w:r>
-        <w:t>effect</w:t>
-      </w:r>
-      <w:proofErr w:type="gramEnd"/>
+        <w:t>Explored potential for Lab effect</w:t>
+      </w:r>
     </w:p>
     <w:p>
       <w:pPr>
@@ -1115,15 +2567,8 @@
         </w:numPr>
       </w:pPr>
       <w:r>
-        <w:t xml:space="preserve">Scanned in GE for missed human disturbance = no.  Some fire.  </w:t>
-      </w:r>
-      <w:proofErr w:type="gramStart"/>
-      <w:r>
-        <w:t>Some  highly</w:t>
-      </w:r>
-      <w:proofErr w:type="gramEnd"/>
-      <w:r>
-        <w:t xml:space="preserve"> glacial.</w:t>
+        <w:lastRenderedPageBreak/>
+        <w:t>Scanned in GE for missed human disturbance = no.  Some fire.  Some  highly glacial.</w:t>
       </w:r>
     </w:p>
     <w:p>
@@ -1135,13 +2580,8 @@
         </w:numPr>
       </w:pPr>
       <w:r>
-        <w:t xml:space="preserve">Removing SEOR and outliers improved predictive </w:t>
-      </w:r>
-      <w:proofErr w:type="gramStart"/>
-      <w:r>
-        <w:t>performance</w:t>
-      </w:r>
-      <w:proofErr w:type="gramEnd"/>
+        <w:t>Removing SEOR and outliers improved predictive performance</w:t>
+      </w:r>
     </w:p>
     <w:p/>
     <w:p/>
@@ -1157,7 +2597,7 @@
 
 <file path=word/comments.xml><?xml version="1.0" encoding="utf-8"?>
 <w:comments xmlns:wpc="http://schemas.microsoft.com/office/word/2010/wordprocessingCanvas" xmlns:cx="http://schemas.microsoft.com/office/drawing/2014/chartex" xmlns:cx1="http://schemas.microsoft.com/office/drawing/2015/9/8/chartex" xmlns:cx2="http://schemas.microsoft.com/office/drawing/2015/10/21/chartex" xmlns:cx3="http://schemas.microsoft.com/office/drawing/2016/5/9/chartex" xmlns:cx4="http://schemas.microsoft.com/office/drawing/2016/5/10/chartex" xmlns:cx5="http://schemas.microsoft.com/office/drawing/2016/5/11/chartex" xmlns:cx6="http://schemas.microsoft.com/office/drawing/2016/5/12/chartex" xmlns:cx7="http://schemas.microsoft.com/office/drawing/2016/5/13/chartex" xmlns:cx8="http://schemas.microsoft.com/office/drawing/2016/5/14/chartex" xmlns:mc="http://schemas.openxmlformats.org/markup-compatibility/2006" xmlns:aink="http://schemas.microsoft.com/office/drawing/2016/ink" xmlns:am3d="http://schemas.microsoft.com/office/drawing/2017/model3d" xmlns:o="urn:schemas-microsoft-com:office:office" xmlns:oel="http://schemas.microsoft.com/office/2019/extlst" xmlns:r="http://schemas.openxmlformats.org/officeDocument/2006/relationships" xmlns:m="http://schemas.openxmlformats.org/officeDocument/2006/math" xmlns:v="urn:schemas-microsoft-com:vml" xmlns:wp14="http://schemas.microsoft.com/office/word/2010/wordprocessingDrawing" xmlns:wp="http://schemas.openxmlformats.org/drawingml/2006/wordprocessingDrawing" xmlns:w10="urn:schemas-microsoft-com:office:word" xmlns:w="http://schemas.openxmlformats.org/wordprocessingml/2006/main" xmlns:w14="http://schemas.microsoft.com/office/word/2010/wordml" xmlns:w15="http://schemas.microsoft.com/office/word/2012/wordml" xmlns:w16cex="http://schemas.microsoft.com/office/word/2018/wordml/cex" xmlns:w16cid="http://schemas.microsoft.com/office/word/2016/wordml/cid" xmlns:w16="http://schemas.microsoft.com/office/word/2018/wordml" xmlns:w16sdtdh="http://schemas.microsoft.com/office/word/2020/wordml/sdtdatahash" xmlns:w16se="http://schemas.microsoft.com/office/word/2015/wordml/symex" xmlns:wpg="http://schemas.microsoft.com/office/word/2010/wordprocessingGroup" xmlns:wpi="http://schemas.microsoft.com/office/word/2010/wordprocessingInk" xmlns:wne="http://schemas.microsoft.com/office/word/2006/wordml" xmlns:wps="http://schemas.microsoft.com/office/word/2010/wordprocessingShape" mc:Ignorable="w14 w15 w16se w16cid w16 w16cex w16sdtdh wp14">
-  <w:comment w:id="0" w:author="HUBLER Shannon L * DEQ" w:date="2023-11-30T16:11:00Z" w:initials="SH">
+  <w:comment w:id="1" w:author="HUBLER Shannon L * DEQ" w:date="2023-11-30T16:11:00Z" w:initials="SH">
     <w:p>
       <w:pPr>
         <w:pStyle w:val="CommentText"/>
@@ -1310,6 +2750,119 @@
     </w:lvl>
   </w:abstractNum>
   <w:abstractNum w:abstractNumId="1" w15:restartNumberingAfterBreak="0">
+    <w:nsid w:val="4F5A7F95"/>
+    <w:multiLevelType w:val="hybridMultilevel"/>
+    <w:tmpl w:val="64D842D2"/>
+    <w:lvl w:ilvl="0" w:tplc="04090001">
+      <w:start w:val="1"/>
+      <w:numFmt w:val="bullet"/>
+      <w:lvlText w:val=""/>
+      <w:lvlJc w:val="left"/>
+      <w:pPr>
+        <w:ind w:left="720" w:hanging="360"/>
+      </w:pPr>
+      <w:rPr>
+        <w:rFonts w:ascii="Symbol" w:hAnsi="Symbol" w:hint="default"/>
+      </w:rPr>
+    </w:lvl>
+    <w:lvl w:ilvl="1" w:tplc="04090003">
+      <w:start w:val="1"/>
+      <w:numFmt w:val="bullet"/>
+      <w:lvlText w:val="o"/>
+      <w:lvlJc w:val="left"/>
+      <w:pPr>
+        <w:ind w:left="1440" w:hanging="360"/>
+      </w:pPr>
+      <w:rPr>
+        <w:rFonts w:ascii="Courier New" w:hAnsi="Courier New" w:cs="Courier New" w:hint="default"/>
+      </w:rPr>
+    </w:lvl>
+    <w:lvl w:ilvl="2" w:tplc="04090005">
+      <w:start w:val="1"/>
+      <w:numFmt w:val="bullet"/>
+      <w:lvlText w:val=""/>
+      <w:lvlJc w:val="left"/>
+      <w:pPr>
+        <w:ind w:left="2160" w:hanging="360"/>
+      </w:pPr>
+      <w:rPr>
+        <w:rFonts w:ascii="Wingdings" w:hAnsi="Wingdings" w:hint="default"/>
+      </w:rPr>
+    </w:lvl>
+    <w:lvl w:ilvl="3" w:tplc="04090001">
+      <w:start w:val="1"/>
+      <w:numFmt w:val="bullet"/>
+      <w:lvlText w:val=""/>
+      <w:lvlJc w:val="left"/>
+      <w:pPr>
+        <w:ind w:left="2880" w:hanging="360"/>
+      </w:pPr>
+      <w:rPr>
+        <w:rFonts w:ascii="Symbol" w:hAnsi="Symbol" w:hint="default"/>
+      </w:rPr>
+    </w:lvl>
+    <w:lvl w:ilvl="4" w:tplc="04090003" w:tentative="1">
+      <w:start w:val="1"/>
+      <w:numFmt w:val="bullet"/>
+      <w:lvlText w:val="o"/>
+      <w:lvlJc w:val="left"/>
+      <w:pPr>
+        <w:ind w:left="3600" w:hanging="360"/>
+      </w:pPr>
+      <w:rPr>
+        <w:rFonts w:ascii="Courier New" w:hAnsi="Courier New" w:cs="Courier New" w:hint="default"/>
+      </w:rPr>
+    </w:lvl>
+    <w:lvl w:ilvl="5" w:tplc="04090005" w:tentative="1">
+      <w:start w:val="1"/>
+      <w:numFmt w:val="bullet"/>
+      <w:lvlText w:val=""/>
+      <w:lvlJc w:val="left"/>
+      <w:pPr>
+        <w:ind w:left="4320" w:hanging="360"/>
+      </w:pPr>
+      <w:rPr>
+        <w:rFonts w:ascii="Wingdings" w:hAnsi="Wingdings" w:hint="default"/>
+      </w:rPr>
+    </w:lvl>
+    <w:lvl w:ilvl="6" w:tplc="04090001" w:tentative="1">
+      <w:start w:val="1"/>
+      <w:numFmt w:val="bullet"/>
+      <w:lvlText w:val=""/>
+      <w:lvlJc w:val="left"/>
+      <w:pPr>
+        <w:ind w:left="5040" w:hanging="360"/>
+      </w:pPr>
+      <w:rPr>
+        <w:rFonts w:ascii="Symbol" w:hAnsi="Symbol" w:hint="default"/>
+      </w:rPr>
+    </w:lvl>
+    <w:lvl w:ilvl="7" w:tplc="04090003" w:tentative="1">
+      <w:start w:val="1"/>
+      <w:numFmt w:val="bullet"/>
+      <w:lvlText w:val="o"/>
+      <w:lvlJc w:val="left"/>
+      <w:pPr>
+        <w:ind w:left="5760" w:hanging="360"/>
+      </w:pPr>
+      <w:rPr>
+        <w:rFonts w:ascii="Courier New" w:hAnsi="Courier New" w:cs="Courier New" w:hint="default"/>
+      </w:rPr>
+    </w:lvl>
+    <w:lvl w:ilvl="8" w:tplc="04090005" w:tentative="1">
+      <w:start w:val="1"/>
+      <w:numFmt w:val="bullet"/>
+      <w:lvlText w:val=""/>
+      <w:lvlJc w:val="left"/>
+      <w:pPr>
+        <w:ind w:left="6480" w:hanging="360"/>
+      </w:pPr>
+      <w:rPr>
+        <w:rFonts w:ascii="Wingdings" w:hAnsi="Wingdings" w:hint="default"/>
+      </w:rPr>
+    </w:lvl>
+  </w:abstractNum>
+  <w:abstractNum w:abstractNumId="2" w15:restartNumberingAfterBreak="0">
     <w:nsid w:val="51574E9A"/>
     <w:multiLevelType w:val="hybridMultilevel"/>
     <w:tmpl w:val="2F7E5790"/>
@@ -1422,7 +2975,120 @@
       </w:rPr>
     </w:lvl>
   </w:abstractNum>
-  <w:abstractNum w:abstractNumId="2" w15:restartNumberingAfterBreak="0">
+  <w:abstractNum w:abstractNumId="3" w15:restartNumberingAfterBreak="0">
+    <w:nsid w:val="75836FE1"/>
+    <w:multiLevelType w:val="hybridMultilevel"/>
+    <w:tmpl w:val="D70459D6"/>
+    <w:lvl w:ilvl="0" w:tplc="04090001">
+      <w:start w:val="1"/>
+      <w:numFmt w:val="bullet"/>
+      <w:lvlText w:val=""/>
+      <w:lvlJc w:val="left"/>
+      <w:pPr>
+        <w:ind w:left="720" w:hanging="360"/>
+      </w:pPr>
+      <w:rPr>
+        <w:rFonts w:ascii="Symbol" w:hAnsi="Symbol" w:hint="default"/>
+      </w:rPr>
+    </w:lvl>
+    <w:lvl w:ilvl="1" w:tplc="04090003" w:tentative="1">
+      <w:start w:val="1"/>
+      <w:numFmt w:val="bullet"/>
+      <w:lvlText w:val="o"/>
+      <w:lvlJc w:val="left"/>
+      <w:pPr>
+        <w:ind w:left="1440" w:hanging="360"/>
+      </w:pPr>
+      <w:rPr>
+        <w:rFonts w:ascii="Courier New" w:hAnsi="Courier New" w:cs="Courier New" w:hint="default"/>
+      </w:rPr>
+    </w:lvl>
+    <w:lvl w:ilvl="2" w:tplc="04090005" w:tentative="1">
+      <w:start w:val="1"/>
+      <w:numFmt w:val="bullet"/>
+      <w:lvlText w:val=""/>
+      <w:lvlJc w:val="left"/>
+      <w:pPr>
+        <w:ind w:left="2160" w:hanging="360"/>
+      </w:pPr>
+      <w:rPr>
+        <w:rFonts w:ascii="Wingdings" w:hAnsi="Wingdings" w:hint="default"/>
+      </w:rPr>
+    </w:lvl>
+    <w:lvl w:ilvl="3" w:tplc="04090001" w:tentative="1">
+      <w:start w:val="1"/>
+      <w:numFmt w:val="bullet"/>
+      <w:lvlText w:val=""/>
+      <w:lvlJc w:val="left"/>
+      <w:pPr>
+        <w:ind w:left="2880" w:hanging="360"/>
+      </w:pPr>
+      <w:rPr>
+        <w:rFonts w:ascii="Symbol" w:hAnsi="Symbol" w:hint="default"/>
+      </w:rPr>
+    </w:lvl>
+    <w:lvl w:ilvl="4" w:tplc="04090003" w:tentative="1">
+      <w:start w:val="1"/>
+      <w:numFmt w:val="bullet"/>
+      <w:lvlText w:val="o"/>
+      <w:lvlJc w:val="left"/>
+      <w:pPr>
+        <w:ind w:left="3600" w:hanging="360"/>
+      </w:pPr>
+      <w:rPr>
+        <w:rFonts w:ascii="Courier New" w:hAnsi="Courier New" w:cs="Courier New" w:hint="default"/>
+      </w:rPr>
+    </w:lvl>
+    <w:lvl w:ilvl="5" w:tplc="04090005" w:tentative="1">
+      <w:start w:val="1"/>
+      <w:numFmt w:val="bullet"/>
+      <w:lvlText w:val=""/>
+      <w:lvlJc w:val="left"/>
+      <w:pPr>
+        <w:ind w:left="4320" w:hanging="360"/>
+      </w:pPr>
+      <w:rPr>
+        <w:rFonts w:ascii="Wingdings" w:hAnsi="Wingdings" w:hint="default"/>
+      </w:rPr>
+    </w:lvl>
+    <w:lvl w:ilvl="6" w:tplc="04090001" w:tentative="1">
+      <w:start w:val="1"/>
+      <w:numFmt w:val="bullet"/>
+      <w:lvlText w:val=""/>
+      <w:lvlJc w:val="left"/>
+      <w:pPr>
+        <w:ind w:left="5040" w:hanging="360"/>
+      </w:pPr>
+      <w:rPr>
+        <w:rFonts w:ascii="Symbol" w:hAnsi="Symbol" w:hint="default"/>
+      </w:rPr>
+    </w:lvl>
+    <w:lvl w:ilvl="7" w:tplc="04090003" w:tentative="1">
+      <w:start w:val="1"/>
+      <w:numFmt w:val="bullet"/>
+      <w:lvlText w:val="o"/>
+      <w:lvlJc w:val="left"/>
+      <w:pPr>
+        <w:ind w:left="5760" w:hanging="360"/>
+      </w:pPr>
+      <w:rPr>
+        <w:rFonts w:ascii="Courier New" w:hAnsi="Courier New" w:cs="Courier New" w:hint="default"/>
+      </w:rPr>
+    </w:lvl>
+    <w:lvl w:ilvl="8" w:tplc="04090005" w:tentative="1">
+      <w:start w:val="1"/>
+      <w:numFmt w:val="bullet"/>
+      <w:lvlText w:val=""/>
+      <w:lvlJc w:val="left"/>
+      <w:pPr>
+        <w:ind w:left="6480" w:hanging="360"/>
+      </w:pPr>
+      <w:rPr>
+        <w:rFonts w:ascii="Wingdings" w:hAnsi="Wingdings" w:hint="default"/>
+      </w:rPr>
+    </w:lvl>
+  </w:abstractNum>
+  <w:abstractNum w:abstractNumId="4" w15:restartNumberingAfterBreak="0">
     <w:nsid w:val="79CC62E7"/>
     <w:multiLevelType w:val="hybridMultilevel"/>
     <w:tmpl w:val="9506A05A"/>
@@ -1509,16 +3175,138 @@
       <w:pPr>
         <w:ind w:left="6480" w:hanging="180"/>
       </w:pPr>
+    </w:lvl>
+  </w:abstractNum>
+  <w:abstractNum w:abstractNumId="5" w15:restartNumberingAfterBreak="0">
+    <w:nsid w:val="7B454D42"/>
+    <w:multiLevelType w:val="hybridMultilevel"/>
+    <w:tmpl w:val="39DC192A"/>
+    <w:lvl w:ilvl="0" w:tplc="04090001">
+      <w:start w:val="1"/>
+      <w:numFmt w:val="bullet"/>
+      <w:lvlText w:val=""/>
+      <w:lvlJc w:val="left"/>
+      <w:pPr>
+        <w:ind w:left="720" w:hanging="360"/>
+      </w:pPr>
+      <w:rPr>
+        <w:rFonts w:ascii="Symbol" w:hAnsi="Symbol" w:hint="default"/>
+      </w:rPr>
+    </w:lvl>
+    <w:lvl w:ilvl="1" w:tplc="04090003">
+      <w:start w:val="1"/>
+      <w:numFmt w:val="bullet"/>
+      <w:lvlText w:val="o"/>
+      <w:lvlJc w:val="left"/>
+      <w:pPr>
+        <w:ind w:left="1440" w:hanging="360"/>
+      </w:pPr>
+      <w:rPr>
+        <w:rFonts w:ascii="Courier New" w:hAnsi="Courier New" w:cs="Courier New" w:hint="default"/>
+      </w:rPr>
+    </w:lvl>
+    <w:lvl w:ilvl="2" w:tplc="04090005" w:tentative="1">
+      <w:start w:val="1"/>
+      <w:numFmt w:val="bullet"/>
+      <w:lvlText w:val=""/>
+      <w:lvlJc w:val="left"/>
+      <w:pPr>
+        <w:ind w:left="2160" w:hanging="360"/>
+      </w:pPr>
+      <w:rPr>
+        <w:rFonts w:ascii="Wingdings" w:hAnsi="Wingdings" w:hint="default"/>
+      </w:rPr>
+    </w:lvl>
+    <w:lvl w:ilvl="3" w:tplc="04090001" w:tentative="1">
+      <w:start w:val="1"/>
+      <w:numFmt w:val="bullet"/>
+      <w:lvlText w:val=""/>
+      <w:lvlJc w:val="left"/>
+      <w:pPr>
+        <w:ind w:left="2880" w:hanging="360"/>
+      </w:pPr>
+      <w:rPr>
+        <w:rFonts w:ascii="Symbol" w:hAnsi="Symbol" w:hint="default"/>
+      </w:rPr>
+    </w:lvl>
+    <w:lvl w:ilvl="4" w:tplc="04090003" w:tentative="1">
+      <w:start w:val="1"/>
+      <w:numFmt w:val="bullet"/>
+      <w:lvlText w:val="o"/>
+      <w:lvlJc w:val="left"/>
+      <w:pPr>
+        <w:ind w:left="3600" w:hanging="360"/>
+      </w:pPr>
+      <w:rPr>
+        <w:rFonts w:ascii="Courier New" w:hAnsi="Courier New" w:cs="Courier New" w:hint="default"/>
+      </w:rPr>
+    </w:lvl>
+    <w:lvl w:ilvl="5" w:tplc="04090005" w:tentative="1">
+      <w:start w:val="1"/>
+      <w:numFmt w:val="bullet"/>
+      <w:lvlText w:val=""/>
+      <w:lvlJc w:val="left"/>
+      <w:pPr>
+        <w:ind w:left="4320" w:hanging="360"/>
+      </w:pPr>
+      <w:rPr>
+        <w:rFonts w:ascii="Wingdings" w:hAnsi="Wingdings" w:hint="default"/>
+      </w:rPr>
+    </w:lvl>
+    <w:lvl w:ilvl="6" w:tplc="04090001" w:tentative="1">
+      <w:start w:val="1"/>
+      <w:numFmt w:val="bullet"/>
+      <w:lvlText w:val=""/>
+      <w:lvlJc w:val="left"/>
+      <w:pPr>
+        <w:ind w:left="5040" w:hanging="360"/>
+      </w:pPr>
+      <w:rPr>
+        <w:rFonts w:ascii="Symbol" w:hAnsi="Symbol" w:hint="default"/>
+      </w:rPr>
+    </w:lvl>
+    <w:lvl w:ilvl="7" w:tplc="04090003" w:tentative="1">
+      <w:start w:val="1"/>
+      <w:numFmt w:val="bullet"/>
+      <w:lvlText w:val="o"/>
+      <w:lvlJc w:val="left"/>
+      <w:pPr>
+        <w:ind w:left="5760" w:hanging="360"/>
+      </w:pPr>
+      <w:rPr>
+        <w:rFonts w:ascii="Courier New" w:hAnsi="Courier New" w:cs="Courier New" w:hint="default"/>
+      </w:rPr>
+    </w:lvl>
+    <w:lvl w:ilvl="8" w:tplc="04090005" w:tentative="1">
+      <w:start w:val="1"/>
+      <w:numFmt w:val="bullet"/>
+      <w:lvlText w:val=""/>
+      <w:lvlJc w:val="left"/>
+      <w:pPr>
+        <w:ind w:left="6480" w:hanging="360"/>
+      </w:pPr>
+      <w:rPr>
+        <w:rFonts w:ascii="Wingdings" w:hAnsi="Wingdings" w:hint="default"/>
+      </w:rPr>
     </w:lvl>
   </w:abstractNum>
   <w:num w:numId="1" w16cid:durableId="1210335980">
     <w:abstractNumId w:val="0"/>
   </w:num>
   <w:num w:numId="2" w16cid:durableId="2095545827">
+    <w:abstractNumId w:val="4"/>
+  </w:num>
+  <w:num w:numId="3" w16cid:durableId="986282500">
     <w:abstractNumId w:val="2"/>
   </w:num>
-  <w:num w:numId="3" w16cid:durableId="986282500">
+  <w:num w:numId="4" w16cid:durableId="1522085672">
     <w:abstractNumId w:val="1"/>
+  </w:num>
+  <w:num w:numId="5" w16cid:durableId="1455830082">
+    <w:abstractNumId w:val="3"/>
+  </w:num>
+  <w:num w:numId="6" w16cid:durableId="1115562876">
+    <w:abstractNumId w:val="5"/>
   </w:num>
 </w:numbering>
 </file>
@@ -2036,6 +3824,63 @@
       <w:szCs w:val="20"/>
     </w:rPr>
   </w:style>
+  <w:style w:type="paragraph" w:styleId="HTMLPreformatted">
+    <w:name w:val="HTML Preformatted"/>
+    <w:basedOn w:val="Normal"/>
+    <w:link w:val="HTMLPreformattedChar"/>
+    <w:uiPriority w:val="99"/>
+    <w:semiHidden/>
+    <w:unhideWhenUsed/>
+    <w:rsid w:val="008A1904"/>
+    <w:pPr>
+      <w:tabs>
+        <w:tab w:val="left" w:pos="916"/>
+        <w:tab w:val="left" w:pos="1832"/>
+        <w:tab w:val="left" w:pos="2748"/>
+        <w:tab w:val="left" w:pos="3664"/>
+        <w:tab w:val="left" w:pos="4580"/>
+        <w:tab w:val="left" w:pos="5496"/>
+        <w:tab w:val="left" w:pos="6412"/>
+        <w:tab w:val="left" w:pos="7328"/>
+        <w:tab w:val="left" w:pos="8244"/>
+        <w:tab w:val="left" w:pos="9160"/>
+        <w:tab w:val="left" w:pos="10076"/>
+        <w:tab w:val="left" w:pos="10992"/>
+        <w:tab w:val="left" w:pos="11908"/>
+        <w:tab w:val="left" w:pos="12824"/>
+        <w:tab w:val="left" w:pos="13740"/>
+        <w:tab w:val="left" w:pos="14656"/>
+      </w:tabs>
+      <w:spacing w:after="0" w:line="240" w:lineRule="auto"/>
+    </w:pPr>
+    <w:rPr>
+      <w:rFonts w:ascii="Courier New" w:eastAsia="Times New Roman" w:hAnsi="Courier New" w:cs="Courier New"/>
+      <w:kern w:val="0"/>
+      <w:sz w:val="20"/>
+      <w:szCs w:val="20"/>
+      <w14:ligatures w14:val="none"/>
+    </w:rPr>
+  </w:style>
+  <w:style w:type="character" w:customStyle="1" w:styleId="HTMLPreformattedChar">
+    <w:name w:val="HTML Preformatted Char"/>
+    <w:basedOn w:val="DefaultParagraphFont"/>
+    <w:link w:val="HTMLPreformatted"/>
+    <w:uiPriority w:val="99"/>
+    <w:semiHidden/>
+    <w:rsid w:val="008A1904"/>
+    <w:rPr>
+      <w:rFonts w:ascii="Courier New" w:eastAsia="Times New Roman" w:hAnsi="Courier New" w:cs="Courier New"/>
+      <w:kern w:val="0"/>
+      <w:sz w:val="20"/>
+      <w:szCs w:val="20"/>
+      <w14:ligatures w14:val="none"/>
+    </w:rPr>
+  </w:style>
+  <w:style w:type="character" w:customStyle="1" w:styleId="gnd-iwgdh3b">
+    <w:name w:val="gnd-iwgdh3b"/>
+    <w:basedOn w:val="DefaultParagraphFont"/>
+    <w:rsid w:val="008A1904"/>
+  </w:style>
 </w:styles>
 </file>
 

</xml_diff>

<commit_message>
add new mmi stuff
</commit_message>
<xml_diff>
--- a/bugs analyses/RIVPACS_2022/RIVPACS 2022 documentation.docx
+++ b/bugs analyses/RIVPACS_2022/RIVPACS 2022 documentation.docx
@@ -1804,19 +1804,7 @@
         <w:rPr>
           <w:highlight w:val="green"/>
         </w:rPr>
-        <w:t xml:space="preserve">Reduced (6 preds: </w:t>
-      </w:r>
-      <w:r>
-        <w:rPr>
-          <w:highlight w:val="green"/>
-        </w:rPr>
-        <w:t>TMAX8110,BFI,ELEV,MWST_mean08.14,CLAY,PRECIP8110</w:t>
-      </w:r>
-      <w:r>
-        <w:rPr>
-          <w:highlight w:val="green"/>
-        </w:rPr>
-        <w:t>)</w:t>
+        <w:t>Reduced (6 preds: TMAX8110,BFI,ELEV,MWST_mean08.14,CLAY,PRECIP8110)</w:t>
       </w:r>
     </w:p>
     <w:p>
@@ -2141,12 +2129,217 @@
     <w:p>
       <w:pPr>
         <w:pStyle w:val="ListParagraph"/>
-      </w:pPr>
-    </w:p>
-    <w:p>
-      <w:pPr>
-        <w:ind w:firstLine="720"/>
-      </w:pPr>
+        <w:numPr>
+          <w:ilvl w:val="1"/>
+          <w:numId w:val="6"/>
+        </w:numPr>
+      </w:pPr>
+      <w:r>
+        <w:t>10</w:t>
+      </w:r>
+      <w:r>
+        <w:rPr>
+          <w:vertAlign w:val="superscript"/>
+        </w:rPr>
+        <w:t>th</w:t>
+      </w:r>
+      <w:r>
+        <w:t xml:space="preserve"> percentile = 0.80</w:t>
+      </w:r>
+    </w:p>
+    <w:p>
+      <w:pPr>
+        <w:pStyle w:val="ListParagraph"/>
+        <w:numPr>
+          <w:ilvl w:val="1"/>
+          <w:numId w:val="6"/>
+        </w:numPr>
+      </w:pPr>
+      <w:r>
+        <w:t>59% sensitivity</w:t>
+      </w:r>
+    </w:p>
+    <w:p>
+      <w:pPr>
+        <w:pStyle w:val="ListParagraph"/>
+        <w:numPr>
+          <w:ilvl w:val="0"/>
+          <w:numId w:val="6"/>
+        </w:numPr>
+      </w:pPr>
+      <w:r>
+        <w:t>How does new model compare to old model</w:t>
+      </w:r>
+    </w:p>
+    <w:p/>
+    <w:p>
+      <w:r>
+        <w:rPr>
+          <w:noProof/>
+        </w:rPr>
+        <w:drawing>
+          <wp:inline distT="0" distB="0" distL="0" distR="0" wp14:anchorId="079CD8E0" wp14:editId="3891F13D">
+            <wp:extent cx="6493554" cy="3816350"/>
+            <wp:effectExtent l="0" t="0" r="2540" b="0"/>
+            <wp:docPr id="202769911" name="Picture 1" descr="Chart, scatter chart&#10;&#10;Description automatically generated"/>
+            <wp:cNvGraphicFramePr>
+              <a:graphicFrameLocks xmlns:a="http://schemas.openxmlformats.org/drawingml/2006/main" noChangeAspect="1"/>
+            </wp:cNvGraphicFramePr>
+            <a:graphic xmlns:a="http://schemas.openxmlformats.org/drawingml/2006/main">
+              <a:graphicData uri="http://schemas.openxmlformats.org/drawingml/2006/picture">
+                <pic:pic xmlns:pic="http://schemas.openxmlformats.org/drawingml/2006/picture">
+                  <pic:nvPicPr>
+                    <pic:cNvPr id="202769911" name="Picture 1" descr="Chart, scatter chart&#10;&#10;Description automatically generated"/>
+                    <pic:cNvPicPr/>
+                  </pic:nvPicPr>
+                  <pic:blipFill>
+                    <a:blip r:embed="rId5">
+                      <a:extLst>
+                        <a:ext uri="{28A0092B-C50C-407E-A947-70E740481C1C}">
+                          <a14:useLocalDpi xmlns:a14="http://schemas.microsoft.com/office/drawing/2010/main" val="0"/>
+                        </a:ext>
+                      </a:extLst>
+                    </a:blip>
+                    <a:stretch>
+                      <a:fillRect/>
+                    </a:stretch>
+                  </pic:blipFill>
+                  <pic:spPr>
+                    <a:xfrm>
+                      <a:off x="0" y="0"/>
+                      <a:ext cx="6512644" cy="3827570"/>
+                    </a:xfrm>
+                    <a:prstGeom prst="rect">
+                      <a:avLst/>
+                    </a:prstGeom>
+                  </pic:spPr>
+                </pic:pic>
+              </a:graphicData>
+            </a:graphic>
+          </wp:inline>
+        </w:drawing>
+      </w:r>
+    </w:p>
+    <w:p>
+      <w:pPr>
+        <w:pStyle w:val="ListParagraph"/>
+        <w:numPr>
+          <w:ilvl w:val="0"/>
+          <w:numId w:val="8"/>
+        </w:numPr>
+      </w:pPr>
+      <w:r>
+        <w:t>New model and L2 ecoregions</w:t>
+      </w:r>
+    </w:p>
+    <w:p>
+      <w:r>
+        <w:rPr>
+          <w:noProof/>
+        </w:rPr>
+        <w:lastRenderedPageBreak/>
+        <w:drawing>
+          <wp:inline distT="0" distB="0" distL="0" distR="0" wp14:anchorId="12BC8650" wp14:editId="087C3B16">
+            <wp:extent cx="5910105" cy="3473450"/>
+            <wp:effectExtent l="0" t="0" r="0" b="0"/>
+            <wp:docPr id="935164053" name="Picture 2" descr="Chart, box and whisker chart&#10;&#10;Description automatically generated"/>
+            <wp:cNvGraphicFramePr>
+              <a:graphicFrameLocks xmlns:a="http://schemas.openxmlformats.org/drawingml/2006/main" noChangeAspect="1"/>
+            </wp:cNvGraphicFramePr>
+            <a:graphic xmlns:a="http://schemas.openxmlformats.org/drawingml/2006/main">
+              <a:graphicData uri="http://schemas.openxmlformats.org/drawingml/2006/picture">
+                <pic:pic xmlns:pic="http://schemas.openxmlformats.org/drawingml/2006/picture">
+                  <pic:nvPicPr>
+                    <pic:cNvPr id="935164053" name="Picture 2" descr="Chart, box and whisker chart&#10;&#10;Description automatically generated"/>
+                    <pic:cNvPicPr/>
+                  </pic:nvPicPr>
+                  <pic:blipFill>
+                    <a:blip r:embed="rId6">
+                      <a:extLst>
+                        <a:ext uri="{28A0092B-C50C-407E-A947-70E740481C1C}">
+                          <a14:useLocalDpi xmlns:a14="http://schemas.microsoft.com/office/drawing/2010/main" val="0"/>
+                        </a:ext>
+                      </a:extLst>
+                    </a:blip>
+                    <a:stretch>
+                      <a:fillRect/>
+                    </a:stretch>
+                  </pic:blipFill>
+                  <pic:spPr>
+                    <a:xfrm>
+                      <a:off x="0" y="0"/>
+                      <a:ext cx="5933807" cy="3487380"/>
+                    </a:xfrm>
+                    <a:prstGeom prst="rect">
+                      <a:avLst/>
+                    </a:prstGeom>
+                  </pic:spPr>
+                </pic:pic>
+              </a:graphicData>
+            </a:graphic>
+          </wp:inline>
+        </w:drawing>
+      </w:r>
+    </w:p>
+    <w:p>
+      <w:pPr>
+        <w:pStyle w:val="ListParagraph"/>
+        <w:numPr>
+          <w:ilvl w:val="0"/>
+          <w:numId w:val="8"/>
+        </w:numPr>
+      </w:pPr>
+      <w:r>
+        <w:t>New model and L3 ecoregions</w:t>
+      </w:r>
+    </w:p>
+    <w:p>
+      <w:r>
+        <w:rPr>
+          <w:noProof/>
+        </w:rPr>
+        <w:drawing>
+          <wp:inline distT="0" distB="0" distL="0" distR="0" wp14:anchorId="0E2D06DF" wp14:editId="05F4A728">
+            <wp:extent cx="7260678" cy="4267200"/>
+            <wp:effectExtent l="0" t="0" r="0" b="0"/>
+            <wp:docPr id="698476042" name="Picture 3" descr="Chart&#10;&#10;Description automatically generated"/>
+            <wp:cNvGraphicFramePr>
+              <a:graphicFrameLocks xmlns:a="http://schemas.openxmlformats.org/drawingml/2006/main" noChangeAspect="1"/>
+            </wp:cNvGraphicFramePr>
+            <a:graphic xmlns:a="http://schemas.openxmlformats.org/drawingml/2006/main">
+              <a:graphicData uri="http://schemas.openxmlformats.org/drawingml/2006/picture">
+                <pic:pic xmlns:pic="http://schemas.openxmlformats.org/drawingml/2006/picture">
+                  <pic:nvPicPr>
+                    <pic:cNvPr id="698476042" name="Picture 3" descr="Chart&#10;&#10;Description automatically generated"/>
+                    <pic:cNvPicPr/>
+                  </pic:nvPicPr>
+                  <pic:blipFill>
+                    <a:blip r:embed="rId7" cstate="print">
+                      <a:extLst>
+                        <a:ext uri="{28A0092B-C50C-407E-A947-70E740481C1C}">
+                          <a14:useLocalDpi xmlns:a14="http://schemas.microsoft.com/office/drawing/2010/main" val="0"/>
+                        </a:ext>
+                      </a:extLst>
+                    </a:blip>
+                    <a:stretch>
+                      <a:fillRect/>
+                    </a:stretch>
+                  </pic:blipFill>
+                  <pic:spPr>
+                    <a:xfrm>
+                      <a:off x="0" y="0"/>
+                      <a:ext cx="7287863" cy="4283177"/>
+                    </a:xfrm>
+                    <a:prstGeom prst="rect">
+                      <a:avLst/>
+                    </a:prstGeom>
+                  </pic:spPr>
+                </pic:pic>
+              </a:graphicData>
+            </a:graphic>
+          </wp:inline>
+        </w:drawing>
+      </w:r>
     </w:p>
     <w:p/>
     <w:p>
@@ -2750,6 +2943,119 @@
     </w:lvl>
   </w:abstractNum>
   <w:abstractNum w:abstractNumId="1" w15:restartNumberingAfterBreak="0">
+    <w:nsid w:val="457D1A7C"/>
+    <w:multiLevelType w:val="hybridMultilevel"/>
+    <w:tmpl w:val="9DFE93CC"/>
+    <w:lvl w:ilvl="0" w:tplc="04090001">
+      <w:start w:val="1"/>
+      <w:numFmt w:val="bullet"/>
+      <w:lvlText w:val=""/>
+      <w:lvlJc w:val="left"/>
+      <w:pPr>
+        <w:ind w:left="1440" w:hanging="360"/>
+      </w:pPr>
+      <w:rPr>
+        <w:rFonts w:ascii="Symbol" w:hAnsi="Symbol" w:hint="default"/>
+      </w:rPr>
+    </w:lvl>
+    <w:lvl w:ilvl="1" w:tplc="04090003" w:tentative="1">
+      <w:start w:val="1"/>
+      <w:numFmt w:val="bullet"/>
+      <w:lvlText w:val="o"/>
+      <w:lvlJc w:val="left"/>
+      <w:pPr>
+        <w:ind w:left="2160" w:hanging="360"/>
+      </w:pPr>
+      <w:rPr>
+        <w:rFonts w:ascii="Courier New" w:hAnsi="Courier New" w:cs="Courier New" w:hint="default"/>
+      </w:rPr>
+    </w:lvl>
+    <w:lvl w:ilvl="2" w:tplc="04090005" w:tentative="1">
+      <w:start w:val="1"/>
+      <w:numFmt w:val="bullet"/>
+      <w:lvlText w:val=""/>
+      <w:lvlJc w:val="left"/>
+      <w:pPr>
+        <w:ind w:left="2880" w:hanging="360"/>
+      </w:pPr>
+      <w:rPr>
+        <w:rFonts w:ascii="Wingdings" w:hAnsi="Wingdings" w:hint="default"/>
+      </w:rPr>
+    </w:lvl>
+    <w:lvl w:ilvl="3" w:tplc="04090001" w:tentative="1">
+      <w:start w:val="1"/>
+      <w:numFmt w:val="bullet"/>
+      <w:lvlText w:val=""/>
+      <w:lvlJc w:val="left"/>
+      <w:pPr>
+        <w:ind w:left="3600" w:hanging="360"/>
+      </w:pPr>
+      <w:rPr>
+        <w:rFonts w:ascii="Symbol" w:hAnsi="Symbol" w:hint="default"/>
+      </w:rPr>
+    </w:lvl>
+    <w:lvl w:ilvl="4" w:tplc="04090003" w:tentative="1">
+      <w:start w:val="1"/>
+      <w:numFmt w:val="bullet"/>
+      <w:lvlText w:val="o"/>
+      <w:lvlJc w:val="left"/>
+      <w:pPr>
+        <w:ind w:left="4320" w:hanging="360"/>
+      </w:pPr>
+      <w:rPr>
+        <w:rFonts w:ascii="Courier New" w:hAnsi="Courier New" w:cs="Courier New" w:hint="default"/>
+      </w:rPr>
+    </w:lvl>
+    <w:lvl w:ilvl="5" w:tplc="04090005" w:tentative="1">
+      <w:start w:val="1"/>
+      <w:numFmt w:val="bullet"/>
+      <w:lvlText w:val=""/>
+      <w:lvlJc w:val="left"/>
+      <w:pPr>
+        <w:ind w:left="5040" w:hanging="360"/>
+      </w:pPr>
+      <w:rPr>
+        <w:rFonts w:ascii="Wingdings" w:hAnsi="Wingdings" w:hint="default"/>
+      </w:rPr>
+    </w:lvl>
+    <w:lvl w:ilvl="6" w:tplc="04090001" w:tentative="1">
+      <w:start w:val="1"/>
+      <w:numFmt w:val="bullet"/>
+      <w:lvlText w:val=""/>
+      <w:lvlJc w:val="left"/>
+      <w:pPr>
+        <w:ind w:left="5760" w:hanging="360"/>
+      </w:pPr>
+      <w:rPr>
+        <w:rFonts w:ascii="Symbol" w:hAnsi="Symbol" w:hint="default"/>
+      </w:rPr>
+    </w:lvl>
+    <w:lvl w:ilvl="7" w:tplc="04090003" w:tentative="1">
+      <w:start w:val="1"/>
+      <w:numFmt w:val="bullet"/>
+      <w:lvlText w:val="o"/>
+      <w:lvlJc w:val="left"/>
+      <w:pPr>
+        <w:ind w:left="6480" w:hanging="360"/>
+      </w:pPr>
+      <w:rPr>
+        <w:rFonts w:ascii="Courier New" w:hAnsi="Courier New" w:cs="Courier New" w:hint="default"/>
+      </w:rPr>
+    </w:lvl>
+    <w:lvl w:ilvl="8" w:tplc="04090005" w:tentative="1">
+      <w:start w:val="1"/>
+      <w:numFmt w:val="bullet"/>
+      <w:lvlText w:val=""/>
+      <w:lvlJc w:val="left"/>
+      <w:pPr>
+        <w:ind w:left="7200" w:hanging="360"/>
+      </w:pPr>
+      <w:rPr>
+        <w:rFonts w:ascii="Wingdings" w:hAnsi="Wingdings" w:hint="default"/>
+      </w:rPr>
+    </w:lvl>
+  </w:abstractNum>
+  <w:abstractNum w:abstractNumId="2" w15:restartNumberingAfterBreak="0">
     <w:nsid w:val="4F5A7F95"/>
     <w:multiLevelType w:val="hybridMultilevel"/>
     <w:tmpl w:val="64D842D2"/>
@@ -2862,7 +3168,7 @@
       </w:rPr>
     </w:lvl>
   </w:abstractNum>
-  <w:abstractNum w:abstractNumId="2" w15:restartNumberingAfterBreak="0">
+  <w:abstractNum w:abstractNumId="3" w15:restartNumberingAfterBreak="0">
     <w:nsid w:val="51574E9A"/>
     <w:multiLevelType w:val="hybridMultilevel"/>
     <w:tmpl w:val="2F7E5790"/>
@@ -2975,7 +3281,120 @@
       </w:rPr>
     </w:lvl>
   </w:abstractNum>
-  <w:abstractNum w:abstractNumId="3" w15:restartNumberingAfterBreak="0">
+  <w:abstractNum w:abstractNumId="4" w15:restartNumberingAfterBreak="0">
+    <w:nsid w:val="674874B2"/>
+    <w:multiLevelType w:val="hybridMultilevel"/>
+    <w:tmpl w:val="E1169B7A"/>
+    <w:lvl w:ilvl="0" w:tplc="04090001">
+      <w:start w:val="1"/>
+      <w:numFmt w:val="bullet"/>
+      <w:lvlText w:val=""/>
+      <w:lvlJc w:val="left"/>
+      <w:pPr>
+        <w:ind w:left="720" w:hanging="360"/>
+      </w:pPr>
+      <w:rPr>
+        <w:rFonts w:ascii="Symbol" w:hAnsi="Symbol" w:hint="default"/>
+      </w:rPr>
+    </w:lvl>
+    <w:lvl w:ilvl="1" w:tplc="04090003" w:tentative="1">
+      <w:start w:val="1"/>
+      <w:numFmt w:val="bullet"/>
+      <w:lvlText w:val="o"/>
+      <w:lvlJc w:val="left"/>
+      <w:pPr>
+        <w:ind w:left="1440" w:hanging="360"/>
+      </w:pPr>
+      <w:rPr>
+        <w:rFonts w:ascii="Courier New" w:hAnsi="Courier New" w:cs="Courier New" w:hint="default"/>
+      </w:rPr>
+    </w:lvl>
+    <w:lvl w:ilvl="2" w:tplc="04090005" w:tentative="1">
+      <w:start w:val="1"/>
+      <w:numFmt w:val="bullet"/>
+      <w:lvlText w:val=""/>
+      <w:lvlJc w:val="left"/>
+      <w:pPr>
+        <w:ind w:left="2160" w:hanging="360"/>
+      </w:pPr>
+      <w:rPr>
+        <w:rFonts w:ascii="Wingdings" w:hAnsi="Wingdings" w:hint="default"/>
+      </w:rPr>
+    </w:lvl>
+    <w:lvl w:ilvl="3" w:tplc="04090001" w:tentative="1">
+      <w:start w:val="1"/>
+      <w:numFmt w:val="bullet"/>
+      <w:lvlText w:val=""/>
+      <w:lvlJc w:val="left"/>
+      <w:pPr>
+        <w:ind w:left="2880" w:hanging="360"/>
+      </w:pPr>
+      <w:rPr>
+        <w:rFonts w:ascii="Symbol" w:hAnsi="Symbol" w:hint="default"/>
+      </w:rPr>
+    </w:lvl>
+    <w:lvl w:ilvl="4" w:tplc="04090003" w:tentative="1">
+      <w:start w:val="1"/>
+      <w:numFmt w:val="bullet"/>
+      <w:lvlText w:val="o"/>
+      <w:lvlJc w:val="left"/>
+      <w:pPr>
+        <w:ind w:left="3600" w:hanging="360"/>
+      </w:pPr>
+      <w:rPr>
+        <w:rFonts w:ascii="Courier New" w:hAnsi="Courier New" w:cs="Courier New" w:hint="default"/>
+      </w:rPr>
+    </w:lvl>
+    <w:lvl w:ilvl="5" w:tplc="04090005" w:tentative="1">
+      <w:start w:val="1"/>
+      <w:numFmt w:val="bullet"/>
+      <w:lvlText w:val=""/>
+      <w:lvlJc w:val="left"/>
+      <w:pPr>
+        <w:ind w:left="4320" w:hanging="360"/>
+      </w:pPr>
+      <w:rPr>
+        <w:rFonts w:ascii="Wingdings" w:hAnsi="Wingdings" w:hint="default"/>
+      </w:rPr>
+    </w:lvl>
+    <w:lvl w:ilvl="6" w:tplc="04090001" w:tentative="1">
+      <w:start w:val="1"/>
+      <w:numFmt w:val="bullet"/>
+      <w:lvlText w:val=""/>
+      <w:lvlJc w:val="left"/>
+      <w:pPr>
+        <w:ind w:left="5040" w:hanging="360"/>
+      </w:pPr>
+      <w:rPr>
+        <w:rFonts w:ascii="Symbol" w:hAnsi="Symbol" w:hint="default"/>
+      </w:rPr>
+    </w:lvl>
+    <w:lvl w:ilvl="7" w:tplc="04090003" w:tentative="1">
+      <w:start w:val="1"/>
+      <w:numFmt w:val="bullet"/>
+      <w:lvlText w:val="o"/>
+      <w:lvlJc w:val="left"/>
+      <w:pPr>
+        <w:ind w:left="5760" w:hanging="360"/>
+      </w:pPr>
+      <w:rPr>
+        <w:rFonts w:ascii="Courier New" w:hAnsi="Courier New" w:cs="Courier New" w:hint="default"/>
+      </w:rPr>
+    </w:lvl>
+    <w:lvl w:ilvl="8" w:tplc="04090005" w:tentative="1">
+      <w:start w:val="1"/>
+      <w:numFmt w:val="bullet"/>
+      <w:lvlText w:val=""/>
+      <w:lvlJc w:val="left"/>
+      <w:pPr>
+        <w:ind w:left="6480" w:hanging="360"/>
+      </w:pPr>
+      <w:rPr>
+        <w:rFonts w:ascii="Wingdings" w:hAnsi="Wingdings" w:hint="default"/>
+      </w:rPr>
+    </w:lvl>
+  </w:abstractNum>
+  <w:abstractNum w:abstractNumId="5" w15:restartNumberingAfterBreak="0">
     <w:nsid w:val="75836FE1"/>
     <w:multiLevelType w:val="hybridMultilevel"/>
     <w:tmpl w:val="D70459D6"/>
@@ -3088,7 +3507,7 @@
       </w:rPr>
     </w:lvl>
   </w:abstractNum>
-  <w:abstractNum w:abstractNumId="4" w15:restartNumberingAfterBreak="0">
+  <w:abstractNum w:abstractNumId="6" w15:restartNumberingAfterBreak="0">
     <w:nsid w:val="79CC62E7"/>
     <w:multiLevelType w:val="hybridMultilevel"/>
     <w:tmpl w:val="9506A05A"/>
@@ -3177,7 +3596,7 @@
       </w:pPr>
     </w:lvl>
   </w:abstractNum>
-  <w:abstractNum w:abstractNumId="5" w15:restartNumberingAfterBreak="0">
+  <w:abstractNum w:abstractNumId="7" w15:restartNumberingAfterBreak="0">
     <w:nsid w:val="7B454D42"/>
     <w:multiLevelType w:val="hybridMultilevel"/>
     <w:tmpl w:val="39DC192A"/>
@@ -3294,19 +3713,25 @@
     <w:abstractNumId w:val="0"/>
   </w:num>
   <w:num w:numId="2" w16cid:durableId="2095545827">
-    <w:abstractNumId w:val="4"/>
+    <w:abstractNumId w:val="6"/>
   </w:num>
   <w:num w:numId="3" w16cid:durableId="986282500">
+    <w:abstractNumId w:val="3"/>
+  </w:num>
+  <w:num w:numId="4" w16cid:durableId="1522085672">
     <w:abstractNumId w:val="2"/>
   </w:num>
-  <w:num w:numId="4" w16cid:durableId="1522085672">
+  <w:num w:numId="5" w16cid:durableId="1455830082">
+    <w:abstractNumId w:val="5"/>
+  </w:num>
+  <w:num w:numId="6" w16cid:durableId="1115562876">
+    <w:abstractNumId w:val="7"/>
+  </w:num>
+  <w:num w:numId="7" w16cid:durableId="1082994225">
     <w:abstractNumId w:val="1"/>
   </w:num>
-  <w:num w:numId="5" w16cid:durableId="1455830082">
-    <w:abstractNumId w:val="3"/>
-  </w:num>
-  <w:num w:numId="6" w16cid:durableId="1115562876">
-    <w:abstractNumId w:val="5"/>
+  <w:num w:numId="8" w16cid:durableId="748308533">
+    <w:abstractNumId w:val="4"/>
   </w:num>
 </w:numbering>
 </file>

</xml_diff>

<commit_message>
ref documentation updated, fixes to MMI code allowing mmi function to run
</commit_message>
<xml_diff>
--- a/bugs analyses/RIVPACS_2022/RIVPACS 2022 documentation.docx
+++ b/bugs analyses/RIVPACS_2022/RIVPACS 2022 documentation.docx
@@ -2163,12 +2163,72 @@
       <w:pPr>
         <w:pStyle w:val="ListParagraph"/>
         <w:numPr>
+          <w:ilvl w:val="2"/>
+          <w:numId w:val="6"/>
+        </w:numPr>
+      </w:pPr>
+      <w:r>
+        <w:t>USU says this is acceptable but somewhat low.  Depends on the quality of the “most disturbed” sites.  In regions where these are really impacted, you’d expect higher Sensitivity.</w:t>
+      </w:r>
+    </w:p>
+    <w:p>
+      <w:pPr>
+        <w:pStyle w:val="ListParagraph"/>
+        <w:numPr>
+          <w:ilvl w:val="2"/>
+          <w:numId w:val="6"/>
+        </w:numPr>
+      </w:pPr>
+      <w:r>
+        <w:t>Our ‘most disturbed’ covers a wide range of disturbance types and levels.</w:t>
+      </w:r>
+    </w:p>
+    <w:p>
+      <w:pPr>
+        <w:pStyle w:val="ListParagraph"/>
+        <w:numPr>
           <w:ilvl w:val="0"/>
           <w:numId w:val="6"/>
         </w:numPr>
       </w:pPr>
       <w:r>
         <w:t>How does new model compare to old model</w:t>
+      </w:r>
+    </w:p>
+    <w:p>
+      <w:pPr>
+        <w:pStyle w:val="ListParagraph"/>
+        <w:numPr>
+          <w:ilvl w:val="1"/>
+          <w:numId w:val="6"/>
+        </w:numPr>
+      </w:pPr>
+      <w:r>
+        <w:t>Much better relationship between O/E.2024 and PREDATOR, compared to what we saw with first version of new model where ref sites were mixed with disturbed sites (see beginning of this document)</w:t>
+      </w:r>
+    </w:p>
+    <w:p>
+      <w:pPr>
+        <w:pStyle w:val="ListParagraph"/>
+        <w:numPr>
+          <w:ilvl w:val="1"/>
+          <w:numId w:val="6"/>
+        </w:numPr>
+      </w:pPr>
+      <w:r>
+        <w:t>Don’t see the consistent bias we saw earlier</w:t>
+      </w:r>
+    </w:p>
+    <w:p>
+      <w:pPr>
+        <w:pStyle w:val="ListParagraph"/>
+        <w:numPr>
+          <w:ilvl w:val="1"/>
+          <w:numId w:val="6"/>
+        </w:numPr>
+      </w:pPr>
+      <w:r>
+        <w:t>Reference sites in general score a bit better with 2024 model, probably because we did a better job of filtering out disturbance with revised reference protocols.</w:t>
       </w:r>
     </w:p>
     <w:p/>
@@ -2193,7 +2253,7 @@
                     <pic:cNvPicPr/>
                   </pic:nvPicPr>
                   <pic:blipFill>
-                    <a:blip r:embed="rId5">
+                    <a:blip r:embed="rId6">
                       <a:extLst>
                         <a:ext uri="{28A0092B-C50C-407E-A947-70E740481C1C}">
                           <a14:useLocalDpi xmlns:a14="http://schemas.microsoft.com/office/drawing/2010/main" val="0"/>
@@ -2254,7 +2314,7 @@
                     <pic:cNvPicPr/>
                   </pic:nvPicPr>
                   <pic:blipFill>
-                    <a:blip r:embed="rId6">
+                    <a:blip r:embed="rId7">
                       <a:extLst>
                         <a:ext uri="{28A0092B-C50C-407E-A947-70E740481C1C}">
                           <a14:useLocalDpi xmlns:a14="http://schemas.microsoft.com/office/drawing/2010/main" val="0"/>
@@ -2314,7 +2374,7 @@
                     <pic:cNvPicPr/>
                   </pic:nvPicPr>
                   <pic:blipFill>
-                    <a:blip r:embed="rId7" cstate="print">
+                    <a:blip r:embed="rId8" cstate="print">
                       <a:extLst>
                         <a:ext uri="{28A0092B-C50C-407E-A947-70E740481C1C}">
                           <a14:useLocalDpi xmlns:a14="http://schemas.microsoft.com/office/drawing/2010/main" val="0"/>
@@ -3624,7 +3684,7 @@
         <w:rFonts w:ascii="Courier New" w:hAnsi="Courier New" w:cs="Courier New" w:hint="default"/>
       </w:rPr>
     </w:lvl>
-    <w:lvl w:ilvl="2" w:tplc="04090005" w:tentative="1">
+    <w:lvl w:ilvl="2" w:tplc="04090005">
       <w:start w:val="1"/>
       <w:numFmt w:val="bullet"/>
       <w:lvlText w:val=""/>
@@ -4568,4 +4628,16 @@
     </a:ext>
   </a:extLst>
 </a:theme>
+</file>
+
+<file path=customXml/item1.xml><?xml version="1.0" encoding="utf-8"?>
+<b:Sources xmlns:b="http://schemas.openxmlformats.org/officeDocument/2006/bibliography" xmlns="http://schemas.openxmlformats.org/officeDocument/2006/bibliography" SelectedStyle="\APASixthEditionOfficeOnline.xsl" StyleName="APA" Version="6"/>
+</file>
+
+<file path=customXml/itemProps1.xml><?xml version="1.0" encoding="utf-8"?>
+<ds:datastoreItem xmlns:ds="http://schemas.openxmlformats.org/officeDocument/2006/customXml" ds:itemID="{F77796B5-7E1C-4485-A64C-2ED974B497FC}">
+  <ds:schemaRefs>
+    <ds:schemaRef ds:uri="http://schemas.openxmlformats.org/officeDocument/2006/bibliography"/>
+  </ds:schemaRefs>
+</ds:datastoreItem>
 </file>
</xml_diff>